<commit_message>
Fixing Spring Security topic
</commit_message>
<xml_diff>
--- a/Diplom.docx
+++ b/Diplom.docx
@@ -2198,8 +2198,6 @@
         </w:rPr>
         <w:tab/>
       </w:r>
-      <w:bookmarkStart w:id="2" w:name="_GoBack"/>
-      <w:bookmarkEnd w:id="2"/>
       <w:r>
         <w:rPr>
           <w:rFonts w:ascii="Times New Roman" w:eastAsia="Times New Roman" w:hAnsi="Times New Roman" w:cs="Times New Roman"/>
@@ -3972,7 +3970,7 @@
         </w:rPr>
         <w:lastRenderedPageBreak/>
         <w:drawing>
-          <wp:anchor distT="0" distB="0" distL="0" distR="0" simplePos="0" relativeHeight="251655168" behindDoc="0" locked="0" layoutInCell="1" hidden="0" allowOverlap="1">
+          <wp:anchor distT="0" distB="0" distL="0" distR="0" simplePos="0" relativeHeight="251653120" behindDoc="0" locked="0" layoutInCell="1" hidden="0" allowOverlap="1">
             <wp:simplePos x="0" y="0"/>
             <wp:positionH relativeFrom="margin">
               <wp:posOffset>457200</wp:posOffset>
@@ -5309,7 +5307,7 @@
           <w:szCs w:val="28"/>
           <w:highlight w:val="white"/>
         </w:rPr>
-        <w:t xml:space="preserve">2.3  </w:t>
+        <w:t>2.2</w:t>
       </w:r>
       <w:r>
         <w:rPr>
@@ -5320,7 +5318,7 @@
           <w:szCs w:val="28"/>
           <w:highlight w:val="white"/>
         </w:rPr>
-        <w:tab/>
+        <w:t xml:space="preserve">  </w:t>
       </w:r>
       <w:r>
         <w:rPr>
@@ -5331,6 +5329,17 @@
           <w:szCs w:val="28"/>
           <w:highlight w:val="white"/>
         </w:rPr>
+        <w:tab/>
+      </w:r>
+      <w:r>
+        <w:rPr>
+          <w:rFonts w:ascii="Times New Roman" w:eastAsia="Times New Roman" w:hAnsi="Times New Roman" w:cs="Times New Roman"/>
+          <w:b/>
+          <w:color w:val="000000" w:themeColor="text1"/>
+          <w:sz w:val="28"/>
+          <w:szCs w:val="28"/>
+          <w:highlight w:val="white"/>
+        </w:rPr>
         <w:t>Архитектура spring security</w:t>
       </w:r>
     </w:p>
@@ -5503,10 +5512,10 @@
         <w:spacing w:line="360" w:lineRule="auto"/>
         <w:ind w:firstLine="720"/>
         <w:rPr>
-          <w:rFonts w:ascii="Times New Roman" w:eastAsia="Times New Roman" w:hAnsi="Times New Roman" w:cs="Times New Roman"/>
-          <w:color w:val="000000" w:themeColor="text1"/>
-          <w:sz w:val="24"/>
-          <w:szCs w:val="24"/>
+          <w:rFonts w:ascii="Times New Roman" w:hAnsi="Times New Roman" w:cs="Times New Roman"/>
+          <w:sz w:val="24"/>
+          <w:szCs w:val="24"/>
+          <w:shd w:val="clear" w:color="auto" w:fill="FFFFFF"/>
         </w:rPr>
       </w:pPr>
       <w:r>
@@ -5518,6 +5527,396 @@
         </w:rPr>
         <w:t xml:space="preserve"> </w:t>
       </w:r>
+    </w:p>
+    <w:p>
+      <w:pPr>
+        <w:spacing w:line="360" w:lineRule="auto"/>
+        <w:ind w:firstLine="720"/>
+        <w:jc w:val="center"/>
+        <w:rPr>
+          <w:rFonts w:ascii="Times New Roman" w:hAnsi="Times New Roman" w:cs="Times New Roman"/>
+          <w:sz w:val="24"/>
+          <w:szCs w:val="24"/>
+          <w:shd w:val="clear" w:color="auto" w:fill="FFFFFF"/>
+        </w:rPr>
+      </w:pPr>
+      <w:r>
+        <w:rPr>
+          <w:rFonts w:ascii="Times New Roman" w:hAnsi="Times New Roman" w:cs="Times New Roman"/>
+          <w:b/>
+          <w:sz w:val="28"/>
+          <w:szCs w:val="28"/>
+          <w:shd w:val="clear" w:color="auto" w:fill="FFFFFF"/>
+        </w:rPr>
+        <w:t>2.2</w:t>
+      </w:r>
+      <w:r>
+        <w:rPr>
+          <w:rFonts w:ascii="Times New Roman" w:hAnsi="Times New Roman" w:cs="Times New Roman"/>
+          <w:b/>
+          <w:sz w:val="28"/>
+          <w:szCs w:val="28"/>
+          <w:shd w:val="clear" w:color="auto" w:fill="FFFFFF"/>
+        </w:rPr>
+        <w:t>.1 Ключевые объекты контекста Spring Security: </w:t>
+      </w:r>
+      <w:r>
+        <w:rPr>
+          <w:rFonts w:ascii="Times New Roman" w:hAnsi="Times New Roman" w:cs="Times New Roman"/>
+          <w:b/>
+          <w:sz w:val="28"/>
+          <w:szCs w:val="28"/>
+        </w:rPr>
+        <w:br/>
+      </w:r>
+    </w:p>
+    <w:p>
+      <w:pPr>
+        <w:spacing w:line="360" w:lineRule="auto"/>
+        <w:ind w:firstLine="720"/>
+        <w:jc w:val="both"/>
+        <w:rPr>
+          <w:rFonts w:ascii="Times New Roman" w:hAnsi="Times New Roman" w:cs="Times New Roman"/>
+          <w:sz w:val="24"/>
+          <w:szCs w:val="24"/>
+          <w:shd w:val="clear" w:color="auto" w:fill="FFFFFF"/>
+        </w:rPr>
+      </w:pPr>
+      <w:r>
+        <w:rPr>
+          <w:rFonts w:ascii="Times New Roman" w:hAnsi="Times New Roman" w:cs="Times New Roman"/>
+          <w:b/>
+          <w:sz w:val="24"/>
+          <w:szCs w:val="24"/>
+          <w:shd w:val="clear" w:color="auto" w:fill="FFFFFF"/>
+        </w:rPr>
+        <w:t>SecurityContextHolder</w:t>
+      </w:r>
+      <w:r>
+        <w:rPr>
+          <w:rFonts w:ascii="Times New Roman" w:hAnsi="Times New Roman" w:cs="Times New Roman"/>
+          <w:sz w:val="24"/>
+          <w:szCs w:val="24"/>
+          <w:shd w:val="clear" w:color="auto" w:fill="FFFFFF"/>
+        </w:rPr>
+        <w:t>, в нем содержится информация о текущем контексте безопасности приложения, который включает в себя подробную информацию о пользователе работающем в настоящее время с приложением. По умолчанию SecurityContextHolder использует ThreadLocal для хранения такой информации, что означает, что контекст безопасности всегда доступен для методов исполняющихся в том же самом потоке. Для того, чтобы изменить стратегию хранения этой информации можно воспользоваться статическим методом класса SecurityContextHolder.setStrategyName(String strategy). </w:t>
+      </w:r>
+      <w:r>
+        <w:rPr>
+          <w:rFonts w:ascii="Times New Roman" w:hAnsi="Times New Roman" w:cs="Times New Roman"/>
+          <w:sz w:val="24"/>
+          <w:szCs w:val="24"/>
+        </w:rPr>
+        <w:br/>
+      </w:r>
+      <w:r>
+        <w:rPr>
+          <w:rFonts w:ascii="Times New Roman" w:hAnsi="Times New Roman" w:cs="Times New Roman"/>
+          <w:sz w:val="24"/>
+          <w:szCs w:val="24"/>
+          <w:shd w:val="clear" w:color="auto" w:fill="FFFFFF"/>
+        </w:rPr>
+        <w:t>SecurityContext, содержит объект Authentication и в случае необходимости информацию системы безопасности, связанную с запросом от пользователя. </w:t>
+      </w:r>
+    </w:p>
+    <w:p>
+      <w:pPr>
+        <w:spacing w:line="360" w:lineRule="auto"/>
+        <w:jc w:val="both"/>
+        <w:rPr>
+          <w:rFonts w:ascii="Times New Roman" w:hAnsi="Times New Roman" w:cs="Times New Roman"/>
+          <w:sz w:val="24"/>
+          <w:szCs w:val="24"/>
+          <w:shd w:val="clear" w:color="auto" w:fill="FFFFFF"/>
+        </w:rPr>
+      </w:pPr>
+      <w:r>
+        <w:rPr>
+          <w:rFonts w:ascii="Times New Roman" w:hAnsi="Times New Roman" w:cs="Times New Roman"/>
+          <w:sz w:val="24"/>
+          <w:szCs w:val="24"/>
+        </w:rPr>
+        <w:br/>
+      </w:r>
+      <w:r>
+        <w:rPr>
+          <w:rFonts w:ascii="Times New Roman" w:hAnsi="Times New Roman" w:cs="Times New Roman"/>
+          <w:b/>
+          <w:sz w:val="24"/>
+          <w:szCs w:val="24"/>
+          <w:shd w:val="clear" w:color="auto" w:fill="FFFFFF"/>
+          <w:lang w:val="ru-RU"/>
+        </w:rPr>
+        <w:t xml:space="preserve">             </w:t>
+      </w:r>
+      <w:r>
+        <w:rPr>
+          <w:rFonts w:ascii="Times New Roman" w:hAnsi="Times New Roman" w:cs="Times New Roman"/>
+          <w:b/>
+          <w:sz w:val="24"/>
+          <w:szCs w:val="24"/>
+          <w:shd w:val="clear" w:color="auto" w:fill="FFFFFF"/>
+        </w:rPr>
+        <w:t>Authentication</w:t>
+      </w:r>
+      <w:r>
+        <w:rPr>
+          <w:rFonts w:ascii="Times New Roman" w:hAnsi="Times New Roman" w:cs="Times New Roman"/>
+          <w:sz w:val="24"/>
+          <w:szCs w:val="24"/>
+          <w:shd w:val="clear" w:color="auto" w:fill="FFFFFF"/>
+        </w:rPr>
+        <w:t xml:space="preserve"> представляет пользователя (Principal) с точки зрения Spring Security. </w:t>
+      </w:r>
+      <w:r>
+        <w:rPr>
+          <w:rFonts w:ascii="Times New Roman" w:hAnsi="Times New Roman" w:cs="Times New Roman"/>
+          <w:sz w:val="24"/>
+          <w:szCs w:val="24"/>
+        </w:rPr>
+        <w:br/>
+      </w:r>
+      <w:r>
+        <w:rPr>
+          <w:rFonts w:ascii="Times New Roman" w:hAnsi="Times New Roman" w:cs="Times New Roman"/>
+          <w:sz w:val="24"/>
+          <w:szCs w:val="24"/>
+          <w:shd w:val="clear" w:color="auto" w:fill="FFFFFF"/>
+        </w:rPr>
+        <w:t xml:space="preserve">GrantedAuthority отражает разрешения выданные пользователю в масштабе всего приложения, такие разрешения (как правило называются «роли»), например ROLE_ANONYMOUS, ROLE_USER, ROLE_ADMIN. </w:t>
+      </w:r>
+      <w:r>
+        <w:rPr>
+          <w:rFonts w:ascii="Times New Roman" w:hAnsi="Times New Roman" w:cs="Times New Roman"/>
+          <w:sz w:val="24"/>
+          <w:szCs w:val="24"/>
+        </w:rPr>
+        <w:br/>
+      </w:r>
+      <w:r>
+        <w:rPr>
+          <w:rFonts w:ascii="Times New Roman" w:hAnsi="Times New Roman" w:cs="Times New Roman"/>
+          <w:sz w:val="24"/>
+          <w:szCs w:val="24"/>
+          <w:shd w:val="clear" w:color="auto" w:fill="FFFFFF"/>
+        </w:rPr>
+        <w:lastRenderedPageBreak/>
+        <w:t>UserDetails предоставляет необходимую информацию для построения объекта Authentication из DAO объектов приложения или других источников данных системы безопасности. Объект UserDetailsсодержит имя пользователя, пароль, флаги: isAccountNonExpired, isAccountNonLocked, isCredentialsNonExpired, isEnabled и Collection — прав (ролей) пользователя. </w:t>
+      </w:r>
+    </w:p>
+    <w:p>
+      <w:pPr>
+        <w:spacing w:line="360" w:lineRule="auto"/>
+        <w:jc w:val="both"/>
+        <w:rPr>
+          <w:rFonts w:ascii="Times New Roman" w:hAnsi="Times New Roman" w:cs="Times New Roman"/>
+          <w:sz w:val="24"/>
+          <w:szCs w:val="24"/>
+          <w:shd w:val="clear" w:color="auto" w:fill="FFFFFF"/>
+        </w:rPr>
+      </w:pPr>
+      <w:r>
+        <w:rPr>
+          <w:rFonts w:ascii="Times New Roman" w:hAnsi="Times New Roman" w:cs="Times New Roman"/>
+          <w:sz w:val="24"/>
+          <w:szCs w:val="24"/>
+        </w:rPr>
+        <w:br/>
+      </w:r>
+      <w:r>
+        <w:rPr>
+          <w:rFonts w:ascii="Times New Roman" w:hAnsi="Times New Roman" w:cs="Times New Roman"/>
+          <w:b/>
+          <w:sz w:val="24"/>
+          <w:szCs w:val="24"/>
+          <w:shd w:val="clear" w:color="auto" w:fill="FFFFFF"/>
+          <w:lang w:val="ru-RU"/>
+        </w:rPr>
+        <w:t xml:space="preserve">              </w:t>
+      </w:r>
+      <w:r>
+        <w:rPr>
+          <w:rFonts w:ascii="Times New Roman" w:hAnsi="Times New Roman" w:cs="Times New Roman"/>
+          <w:b/>
+          <w:sz w:val="24"/>
+          <w:szCs w:val="24"/>
+          <w:shd w:val="clear" w:color="auto" w:fill="FFFFFF"/>
+        </w:rPr>
+        <w:t>UserDetailsService</w:t>
+      </w:r>
+      <w:r>
+        <w:rPr>
+          <w:rFonts w:ascii="Times New Roman" w:hAnsi="Times New Roman" w:cs="Times New Roman"/>
+          <w:sz w:val="24"/>
+          <w:szCs w:val="24"/>
+          <w:shd w:val="clear" w:color="auto" w:fill="FFFFFF"/>
+        </w:rPr>
+        <w:t>, используется чтобы создать UserDetails объект путем реализации единственного метода этого интерфейса.Позволяет получить из источника данных объект пользователя и сформировать из него объект UserDetails который будет использоваться контекстом Spring Security. </w:t>
+      </w:r>
+      <w:r>
+        <w:rPr>
+          <w:rFonts w:ascii="Times New Roman" w:hAnsi="Times New Roman" w:cs="Times New Roman"/>
+          <w:sz w:val="24"/>
+          <w:szCs w:val="24"/>
+        </w:rPr>
+        <w:br/>
+      </w:r>
+    </w:p>
+    <w:p>
+      <w:pPr>
+        <w:spacing w:line="360" w:lineRule="auto"/>
+        <w:jc w:val="both"/>
+        <w:rPr>
+          <w:rFonts w:ascii="Times New Roman" w:hAnsi="Times New Roman" w:cs="Times New Roman"/>
+          <w:sz w:val="24"/>
+          <w:szCs w:val="24"/>
+          <w:shd w:val="clear" w:color="auto" w:fill="FFFFFF"/>
+        </w:rPr>
+      </w:pPr>
+    </w:p>
+    <w:p>
+      <w:pPr>
+        <w:spacing w:line="360" w:lineRule="auto"/>
+        <w:jc w:val="both"/>
+        <w:rPr>
+          <w:rFonts w:ascii="Times New Roman" w:hAnsi="Times New Roman" w:cs="Times New Roman"/>
+          <w:sz w:val="24"/>
+          <w:szCs w:val="24"/>
+          <w:shd w:val="clear" w:color="auto" w:fill="FFFFFF"/>
+        </w:rPr>
+      </w:pPr>
+    </w:p>
+    <w:p>
+      <w:pPr>
+        <w:spacing w:line="360" w:lineRule="auto"/>
+        <w:jc w:val="both"/>
+        <w:rPr>
+          <w:rFonts w:ascii="Times New Roman" w:hAnsi="Times New Roman" w:cs="Times New Roman"/>
+          <w:sz w:val="24"/>
+          <w:szCs w:val="24"/>
+          <w:shd w:val="clear" w:color="auto" w:fill="FFFFFF"/>
+        </w:rPr>
+      </w:pPr>
+    </w:p>
+    <w:p>
+      <w:pPr>
+        <w:spacing w:line="360" w:lineRule="auto"/>
+        <w:jc w:val="both"/>
+        <w:rPr>
+          <w:rFonts w:ascii="Times New Roman" w:hAnsi="Times New Roman" w:cs="Times New Roman"/>
+          <w:sz w:val="24"/>
+          <w:szCs w:val="24"/>
+          <w:shd w:val="clear" w:color="auto" w:fill="FFFFFF"/>
+        </w:rPr>
+      </w:pPr>
+    </w:p>
+    <w:p>
+      <w:pPr>
+        <w:spacing w:line="360" w:lineRule="auto"/>
+        <w:jc w:val="both"/>
+        <w:rPr>
+          <w:rFonts w:ascii="Times New Roman" w:hAnsi="Times New Roman" w:cs="Times New Roman"/>
+          <w:sz w:val="24"/>
+          <w:szCs w:val="24"/>
+          <w:shd w:val="clear" w:color="auto" w:fill="FFFFFF"/>
+        </w:rPr>
+      </w:pPr>
+    </w:p>
+    <w:p>
+      <w:pPr>
+        <w:spacing w:line="360" w:lineRule="auto"/>
+        <w:jc w:val="both"/>
+        <w:rPr>
+          <w:rFonts w:ascii="Times New Roman" w:hAnsi="Times New Roman" w:cs="Times New Roman"/>
+          <w:sz w:val="24"/>
+          <w:szCs w:val="24"/>
+          <w:shd w:val="clear" w:color="auto" w:fill="FFFFFF"/>
+        </w:rPr>
+      </w:pPr>
+    </w:p>
+    <w:p>
+      <w:pPr>
+        <w:spacing w:line="360" w:lineRule="auto"/>
+        <w:jc w:val="both"/>
+        <w:rPr>
+          <w:rFonts w:ascii="Times New Roman" w:hAnsi="Times New Roman" w:cs="Times New Roman"/>
+          <w:sz w:val="24"/>
+          <w:szCs w:val="24"/>
+          <w:shd w:val="clear" w:color="auto" w:fill="FFFFFF"/>
+        </w:rPr>
+      </w:pPr>
+    </w:p>
+    <w:p>
+      <w:pPr>
+        <w:spacing w:line="360" w:lineRule="auto"/>
+        <w:jc w:val="both"/>
+        <w:rPr>
+          <w:rFonts w:ascii="Times New Roman" w:hAnsi="Times New Roman" w:cs="Times New Roman"/>
+          <w:sz w:val="24"/>
+          <w:szCs w:val="24"/>
+          <w:shd w:val="clear" w:color="auto" w:fill="FFFFFF"/>
+        </w:rPr>
+      </w:pPr>
+    </w:p>
+    <w:p>
+      <w:pPr>
+        <w:spacing w:line="360" w:lineRule="auto"/>
+        <w:jc w:val="both"/>
+        <w:rPr>
+          <w:rFonts w:ascii="Times New Roman" w:hAnsi="Times New Roman" w:cs="Times New Roman"/>
+          <w:sz w:val="24"/>
+          <w:szCs w:val="24"/>
+          <w:shd w:val="clear" w:color="auto" w:fill="FFFFFF"/>
+        </w:rPr>
+      </w:pPr>
+    </w:p>
+    <w:p>
+      <w:pPr>
+        <w:spacing w:line="360" w:lineRule="auto"/>
+        <w:jc w:val="both"/>
+        <w:rPr>
+          <w:rFonts w:ascii="Times New Roman" w:hAnsi="Times New Roman" w:cs="Times New Roman"/>
+          <w:sz w:val="24"/>
+          <w:szCs w:val="24"/>
+          <w:shd w:val="clear" w:color="auto" w:fill="FFFFFF"/>
+        </w:rPr>
+      </w:pPr>
+    </w:p>
+    <w:p>
+      <w:pPr>
+        <w:spacing w:line="360" w:lineRule="auto"/>
+        <w:jc w:val="both"/>
+        <w:rPr>
+          <w:rFonts w:ascii="Times New Roman" w:hAnsi="Times New Roman" w:cs="Times New Roman"/>
+          <w:sz w:val="24"/>
+          <w:szCs w:val="24"/>
+          <w:shd w:val="clear" w:color="auto" w:fill="FFFFFF"/>
+        </w:rPr>
+      </w:pPr>
+    </w:p>
+    <w:p>
+      <w:pPr>
+        <w:spacing w:line="360" w:lineRule="auto"/>
+        <w:jc w:val="both"/>
+        <w:rPr>
+          <w:rFonts w:ascii="Times New Roman" w:hAnsi="Times New Roman" w:cs="Times New Roman"/>
+          <w:sz w:val="24"/>
+          <w:szCs w:val="24"/>
+          <w:shd w:val="clear" w:color="auto" w:fill="FFFFFF"/>
+        </w:rPr>
+      </w:pPr>
+    </w:p>
+    <w:p>
+      <w:pPr>
+        <w:spacing w:line="360" w:lineRule="auto"/>
+        <w:jc w:val="center"/>
+        <w:rPr>
+          <w:rFonts w:ascii="Times New Roman" w:hAnsi="Times New Roman" w:cs="Times New Roman"/>
+          <w:sz w:val="24"/>
+          <w:szCs w:val="24"/>
+          <w:shd w:val="clear" w:color="auto" w:fill="FFFFFF"/>
+        </w:rPr>
+      </w:pPr>
       <w:r>
         <w:rPr>
           <w:rFonts w:ascii="Times New Roman" w:hAnsi="Times New Roman" w:cs="Times New Roman"/>
@@ -5525,17 +5924,18 @@
           <w:color w:val="000000" w:themeColor="text1"/>
           <w:lang w:val="en-US"/>
         </w:rPr>
+        <w:lastRenderedPageBreak/>
         <w:drawing>
-          <wp:anchor distT="114300" distB="114300" distL="114300" distR="114300" simplePos="0" relativeHeight="251661312" behindDoc="0" locked="0" layoutInCell="1" hidden="0" allowOverlap="1">
+          <wp:anchor distT="114300" distB="114300" distL="114300" distR="114300" simplePos="0" relativeHeight="251654144" behindDoc="0" locked="0" layoutInCell="1" hidden="0" allowOverlap="1" wp14:anchorId="25DE7913" wp14:editId="62D799CE">
             <wp:simplePos x="0" y="0"/>
             <wp:positionH relativeFrom="margin">
-              <wp:posOffset>-95249</wp:posOffset>
+              <wp:posOffset>0</wp:posOffset>
             </wp:positionH>
             <wp:positionV relativeFrom="paragraph">
-              <wp:posOffset>561975</wp:posOffset>
+              <wp:posOffset>685800</wp:posOffset>
             </wp:positionV>
-            <wp:extent cx="6102675" cy="3784600"/>
-            <wp:effectExtent l="0" t="0" r="0" b="0"/>
+            <wp:extent cx="6102350" cy="3784600"/>
+            <wp:effectExtent l="0" t="0" r="0" b="6350"/>
             <wp:wrapSquare wrapText="bothSides" distT="114300" distB="114300" distL="114300" distR="114300"/>
             <wp:docPr id="1" name="image2.png"/>
             <wp:cNvGraphicFramePr/>
@@ -5556,7 +5956,7 @@
                   <pic:spPr>
                     <a:xfrm>
                       <a:off x="0" y="0"/>
-                      <a:ext cx="6102675" cy="3784600"/>
+                      <a:ext cx="6102350" cy="3784600"/>
                     </a:xfrm>
                     <a:prstGeom prst="rect">
                       <a:avLst/>
@@ -5569,55 +5969,7 @@
           </wp:anchor>
         </w:drawing>
       </w:r>
-    </w:p>
-    <w:p>
-      <w:pPr>
-        <w:spacing w:line="360" w:lineRule="auto"/>
-        <w:ind w:firstLine="720"/>
-        <w:jc w:val="both"/>
-        <w:rPr>
-          <w:rFonts w:ascii="Times New Roman" w:hAnsi="Times New Roman" w:cs="Times New Roman"/>
-          <w:sz w:val="24"/>
-          <w:szCs w:val="24"/>
-          <w:shd w:val="clear" w:color="auto" w:fill="FFFFFF"/>
-        </w:rPr>
-      </w:pPr>
-      <w:r>
-        <w:rPr>
-          <w:rFonts w:ascii="Times New Roman" w:hAnsi="Times New Roman" w:cs="Times New Roman"/>
-          <w:sz w:val="20"/>
-          <w:szCs w:val="20"/>
-        </w:rPr>
-        <w:lastRenderedPageBreak/>
-        <w:br/>
-      </w:r>
-      <w:r>
-        <w:rPr>
-          <w:rFonts w:ascii="Times New Roman" w:hAnsi="Times New Roman" w:cs="Times New Roman"/>
-          <w:sz w:val="20"/>
-          <w:szCs w:val="20"/>
-        </w:rPr>
-        <w:br/>
-      </w:r>
-    </w:p>
-    <w:p>
-      <w:pPr>
-        <w:spacing w:line="360" w:lineRule="auto"/>
-        <w:ind w:firstLine="720"/>
-        <w:jc w:val="both"/>
-        <w:rPr>
-          <w:rFonts w:ascii="Times New Roman" w:hAnsi="Times New Roman" w:cs="Times New Roman"/>
-          <w:sz w:val="24"/>
-          <w:szCs w:val="24"/>
-          <w:shd w:val="clear" w:color="auto" w:fill="FFFFFF"/>
-        </w:rPr>
-      </w:pPr>
-    </w:p>
-    <w:p>
-      <w:pPr>
-        <w:spacing w:line="360" w:lineRule="auto"/>
-        <w:ind w:firstLine="720"/>
-        <w:jc w:val="center"/>
+      <w:r>
         <w:rPr>
           <w:rFonts w:ascii="Times New Roman" w:hAnsi="Times New Roman" w:cs="Times New Roman"/>
           <w:b/>
@@ -5625,20 +5977,8 @@
           <w:szCs w:val="28"/>
           <w:shd w:val="clear" w:color="auto" w:fill="FFFFFF"/>
         </w:rPr>
-      </w:pPr>
-    </w:p>
-    <w:p>
-      <w:pPr>
-        <w:spacing w:line="360" w:lineRule="auto"/>
-        <w:ind w:firstLine="720"/>
-        <w:jc w:val="center"/>
-        <w:rPr>
-          <w:rFonts w:ascii="Times New Roman" w:hAnsi="Times New Roman" w:cs="Times New Roman"/>
-          <w:sz w:val="24"/>
-          <w:szCs w:val="24"/>
-          <w:shd w:val="clear" w:color="auto" w:fill="FFFFFF"/>
-        </w:rPr>
-      </w:pPr>
+        <w:t>2.3</w:t>
+      </w:r>
       <w:r>
         <w:rPr>
           <w:rFonts w:ascii="Times New Roman" w:hAnsi="Times New Roman" w:cs="Times New Roman"/>
@@ -5647,17 +5987,35 @@
           <w:szCs w:val="28"/>
           <w:shd w:val="clear" w:color="auto" w:fill="FFFFFF"/>
         </w:rPr>
-        <w:t>2.3.1 Ключевые объекты контекста Spring Security: </w:t>
-      </w:r>
-      <w:r>
+        <w:t xml:space="preserve"> Аутентификация</w:t>
+      </w:r>
+      <w:bookmarkStart w:id="2" w:name="_GoBack"/>
+      <w:bookmarkEnd w:id="2"/>
+    </w:p>
+    <w:p>
+      <w:pPr>
+        <w:spacing w:line="360" w:lineRule="auto"/>
+        <w:ind w:firstLine="720"/>
+        <w:jc w:val="both"/>
         <w:rPr>
           <w:rFonts w:ascii="Times New Roman" w:hAnsi="Times New Roman" w:cs="Times New Roman"/>
-          <w:b/>
-          <w:sz w:val="28"/>
-          <w:szCs w:val="28"/>
-        </w:rPr>
-        <w:br/>
-      </w:r>
+          <w:sz w:val="24"/>
+          <w:szCs w:val="24"/>
+          <w:shd w:val="clear" w:color="auto" w:fill="FFFFFF"/>
+        </w:rPr>
+      </w:pPr>
+    </w:p>
+    <w:p>
+      <w:pPr>
+        <w:spacing w:line="360" w:lineRule="auto"/>
+        <w:jc w:val="center"/>
+        <w:rPr>
+          <w:rFonts w:ascii="Times New Roman" w:hAnsi="Times New Roman" w:cs="Times New Roman"/>
+          <w:sz w:val="24"/>
+          <w:szCs w:val="24"/>
+          <w:shd w:val="clear" w:color="auto" w:fill="FFFFFF"/>
+        </w:rPr>
+      </w:pPr>
     </w:p>
     <w:p>
       <w:pPr>
@@ -5666,6 +6024,7 @@
         <w:jc w:val="both"/>
         <w:rPr>
           <w:rFonts w:ascii="Times New Roman" w:hAnsi="Times New Roman" w:cs="Times New Roman"/>
+          <w:b/>
           <w:sz w:val="24"/>
           <w:szCs w:val="24"/>
           <w:shd w:val="clear" w:color="auto" w:fill="FFFFFF"/>
@@ -5674,495 +6033,70 @@
       <w:r>
         <w:rPr>
           <w:rFonts w:ascii="Times New Roman" w:hAnsi="Times New Roman" w:cs="Times New Roman"/>
+          <w:sz w:val="24"/>
+          <w:szCs w:val="24"/>
+        </w:rPr>
+        <w:t xml:space="preserve">При попытки неавторизованного пользователя войти на защищенный ресурс, Spring security попросит пользователя пройти регистрацию на сайте, чтобы человек смог получить права доступа нужные, для того, чтобы получить тот ресурс который он запрашивал. После регистрации, идет новая попытка получить доступ к ресурсу. Запрос попадает на сервер, далее его перехватывает модуль </w:t>
+      </w:r>
+      <w:r>
+        <w:rPr>
+          <w:rFonts w:ascii="Times New Roman" w:hAnsi="Times New Roman" w:cs="Times New Roman"/>
+          <w:b/>
+          <w:bCs/>
+          <w:sz w:val="24"/>
+          <w:szCs w:val="24"/>
+        </w:rPr>
+        <w:t>Authentication manager</w:t>
+      </w:r>
+      <w:r>
+        <w:rPr>
+          <w:rFonts w:ascii="Times New Roman" w:hAnsi="Times New Roman" w:cs="Times New Roman"/>
+          <w:sz w:val="24"/>
+          <w:szCs w:val="24"/>
+        </w:rPr>
+        <w:t xml:space="preserve">, который отвечает за защиту данных и предоставления прав доступа пользователям, который используя сервис </w:t>
+      </w:r>
+      <w:r>
+        <w:rPr>
+          <w:rFonts w:ascii="Times New Roman" w:hAnsi="Times New Roman" w:cs="Times New Roman"/>
+          <w:b/>
+          <w:bCs/>
+          <w:sz w:val="24"/>
+          <w:szCs w:val="24"/>
+        </w:rPr>
+        <w:t xml:space="preserve">User details  service </w:t>
+      </w:r>
+      <w:r>
+        <w:rPr>
+          <w:rFonts w:ascii="Times New Roman" w:hAnsi="Times New Roman" w:cs="Times New Roman"/>
+          <w:sz w:val="24"/>
+          <w:szCs w:val="24"/>
+        </w:rPr>
+        <w:t>смотрит какими правами обладает данный пользователь, если права доступа совпадают с требованием ресурса, то пользователь получает доступ к нему, если нет, то доступ не предоставляется</w:t>
+      </w:r>
+      <w:r>
+        <w:rPr>
+          <w:rFonts w:ascii="Times New Roman" w:hAnsi="Times New Roman" w:cs="Times New Roman"/>
           <w:b/>
           <w:sz w:val="24"/>
           <w:szCs w:val="24"/>
           <w:shd w:val="clear" w:color="auto" w:fill="FFFFFF"/>
         </w:rPr>
-        <w:t>SecurityContextHolder</w:t>
-      </w:r>
-      <w:r>
-        <w:rPr>
-          <w:rFonts w:ascii="Times New Roman" w:hAnsi="Times New Roman" w:cs="Times New Roman"/>
-          <w:sz w:val="24"/>
-          <w:szCs w:val="24"/>
-          <w:shd w:val="clear" w:color="auto" w:fill="FFFFFF"/>
-        </w:rPr>
-        <w:t>, в нем содержится информация о текущем контексте безопасности приложения, который включает в себя подробную информацию о пользователе работающем в настоящее время с приложением. По умолчанию SecurityContextHolder использует ThreadLocal для хранения такой информации, что означает, что контекст безопасности всегда доступен для методов исполняющихся в том же самом потоке. Для того, чтобы изменить стратегию хранения этой информации можно воспользоваться статическим методом класса SecurityContextHolder.setStrategyName(String strategy). </w:t>
-      </w:r>
-      <w:r>
-        <w:rPr>
-          <w:rFonts w:ascii="Times New Roman" w:hAnsi="Times New Roman" w:cs="Times New Roman"/>
-          <w:sz w:val="24"/>
-          <w:szCs w:val="24"/>
-        </w:rPr>
-        <w:br/>
-      </w:r>
-      <w:r>
-        <w:rPr>
-          <w:rFonts w:ascii="Times New Roman" w:hAnsi="Times New Roman" w:cs="Times New Roman"/>
-          <w:sz w:val="24"/>
-          <w:szCs w:val="24"/>
-          <w:shd w:val="clear" w:color="auto" w:fill="FFFFFF"/>
-        </w:rPr>
-        <w:t>SecurityContext, содержит объект Authentication и в случае необходимости информацию системы безопасности, связанную с запросом от пользователя. </w:t>
-      </w:r>
-    </w:p>
-    <w:p>
-      <w:pPr>
-        <w:spacing w:line="360" w:lineRule="auto"/>
-        <w:jc w:val="both"/>
-        <w:rPr>
-          <w:rFonts w:ascii="Times New Roman" w:hAnsi="Times New Roman" w:cs="Times New Roman"/>
-          <w:sz w:val="24"/>
-          <w:szCs w:val="24"/>
-          <w:shd w:val="clear" w:color="auto" w:fill="FFFFFF"/>
-        </w:rPr>
-      </w:pPr>
-      <w:r>
-        <w:rPr>
-          <w:rFonts w:ascii="Times New Roman" w:hAnsi="Times New Roman" w:cs="Times New Roman"/>
-          <w:sz w:val="24"/>
-          <w:szCs w:val="24"/>
-        </w:rPr>
-        <w:br/>
-      </w:r>
-      <w:r>
-        <w:rPr>
-          <w:rFonts w:ascii="Times New Roman" w:hAnsi="Times New Roman" w:cs="Times New Roman"/>
-          <w:b/>
-          <w:sz w:val="24"/>
-          <w:szCs w:val="24"/>
-          <w:shd w:val="clear" w:color="auto" w:fill="FFFFFF"/>
-          <w:lang w:val="ru-RU"/>
-        </w:rPr>
-        <w:t xml:space="preserve">             </w:t>
-      </w:r>
-      <w:r>
-        <w:rPr>
-          <w:rFonts w:ascii="Times New Roman" w:hAnsi="Times New Roman" w:cs="Times New Roman"/>
-          <w:b/>
-          <w:sz w:val="24"/>
-          <w:szCs w:val="24"/>
-          <w:shd w:val="clear" w:color="auto" w:fill="FFFFFF"/>
-        </w:rPr>
-        <w:t>Authentication</w:t>
-      </w:r>
-      <w:r>
-        <w:rPr>
-          <w:rFonts w:ascii="Times New Roman" w:hAnsi="Times New Roman" w:cs="Times New Roman"/>
-          <w:sz w:val="24"/>
-          <w:szCs w:val="24"/>
-          <w:shd w:val="clear" w:color="auto" w:fill="FFFFFF"/>
-        </w:rPr>
-        <w:t xml:space="preserve"> представляет пользователя (Principal) с точки зрения Spring Security. </w:t>
-      </w:r>
-      <w:r>
-        <w:rPr>
-          <w:rFonts w:ascii="Times New Roman" w:hAnsi="Times New Roman" w:cs="Times New Roman"/>
-          <w:sz w:val="24"/>
-          <w:szCs w:val="24"/>
-        </w:rPr>
-        <w:br/>
-      </w:r>
-      <w:r>
-        <w:rPr>
-          <w:rFonts w:ascii="Times New Roman" w:hAnsi="Times New Roman" w:cs="Times New Roman"/>
-          <w:sz w:val="24"/>
-          <w:szCs w:val="24"/>
-          <w:shd w:val="clear" w:color="auto" w:fill="FFFFFF"/>
-        </w:rPr>
-        <w:t xml:space="preserve">GrantedAuthority отражает разрешения выданные пользователю в масштабе всего приложения, такие разрешения (как правило называются «роли»), например ROLE_ANONYMOUS, ROLE_USER, ROLE_ADMIN. </w:t>
-      </w:r>
-      <w:r>
-        <w:rPr>
-          <w:rFonts w:ascii="Times New Roman" w:hAnsi="Times New Roman" w:cs="Times New Roman"/>
-          <w:sz w:val="24"/>
-          <w:szCs w:val="24"/>
-        </w:rPr>
-        <w:br/>
-      </w:r>
-      <w:r>
-        <w:rPr>
-          <w:rFonts w:ascii="Times New Roman" w:hAnsi="Times New Roman" w:cs="Times New Roman"/>
-          <w:sz w:val="24"/>
-          <w:szCs w:val="24"/>
-          <w:shd w:val="clear" w:color="auto" w:fill="FFFFFF"/>
-        </w:rPr>
-        <w:t>UserDetails предоставляет необходимую информацию для построения объекта Authentication из DAO объектов приложения или других источников данных системы безопасности. Объект UserDetailsсодержит имя пользователя, пароль, флаги: isAccountNonExpired, isAccountNonLocked, isCredentialsNonExpired, isEnabled и Collection — прав (ролей) пользователя. </w:t>
-      </w:r>
-    </w:p>
-    <w:p>
-      <w:pPr>
-        <w:spacing w:line="360" w:lineRule="auto"/>
-        <w:jc w:val="both"/>
-        <w:rPr>
-          <w:rFonts w:ascii="Times New Roman" w:hAnsi="Times New Roman" w:cs="Times New Roman"/>
-          <w:sz w:val="24"/>
-          <w:szCs w:val="24"/>
-          <w:shd w:val="clear" w:color="auto" w:fill="FFFFFF"/>
-        </w:rPr>
-      </w:pPr>
-      <w:r>
-        <w:rPr>
-          <w:rFonts w:ascii="Times New Roman" w:hAnsi="Times New Roman" w:cs="Times New Roman"/>
-          <w:sz w:val="24"/>
-          <w:szCs w:val="24"/>
-        </w:rPr>
-        <w:br/>
-      </w:r>
-      <w:r>
-        <w:rPr>
-          <w:rFonts w:ascii="Times New Roman" w:hAnsi="Times New Roman" w:cs="Times New Roman"/>
-          <w:b/>
-          <w:sz w:val="24"/>
-          <w:szCs w:val="24"/>
-          <w:shd w:val="clear" w:color="auto" w:fill="FFFFFF"/>
-          <w:lang w:val="ru-RU"/>
-        </w:rPr>
-        <w:t xml:space="preserve">              </w:t>
-      </w:r>
-      <w:r>
-        <w:rPr>
-          <w:rFonts w:ascii="Times New Roman" w:hAnsi="Times New Roman" w:cs="Times New Roman"/>
-          <w:b/>
-          <w:sz w:val="24"/>
-          <w:szCs w:val="24"/>
-          <w:shd w:val="clear" w:color="auto" w:fill="FFFFFF"/>
-        </w:rPr>
-        <w:t>UserDetailsService</w:t>
-      </w:r>
-      <w:r>
-        <w:rPr>
-          <w:rFonts w:ascii="Times New Roman" w:hAnsi="Times New Roman" w:cs="Times New Roman"/>
-          <w:sz w:val="24"/>
-          <w:szCs w:val="24"/>
-          <w:shd w:val="clear" w:color="auto" w:fill="FFFFFF"/>
-        </w:rPr>
-        <w:t>, используется чтобы создать UserDetails объект путем реализации единственного метода этого интерфейса.Позволяет получить из источника данных объект пользователя и сформировать из него объект UserDetails который будет использоваться контекстом Spring Security. </w:t>
-      </w:r>
-      <w:r>
-        <w:rPr>
-          <w:rFonts w:ascii="Times New Roman" w:hAnsi="Times New Roman" w:cs="Times New Roman"/>
-          <w:sz w:val="24"/>
-          <w:szCs w:val="24"/>
-        </w:rPr>
-        <w:br/>
-      </w:r>
-      <w:r>
-        <w:rPr>
-          <w:rFonts w:ascii="Times New Roman" w:hAnsi="Times New Roman" w:cs="Times New Roman"/>
-          <w:sz w:val="24"/>
-          <w:szCs w:val="24"/>
-        </w:rPr>
-        <w:br/>
-      </w:r>
-      <w:r>
-        <w:rPr>
-          <w:rFonts w:ascii="Times New Roman" w:hAnsi="Times New Roman" w:cs="Times New Roman"/>
-          <w:sz w:val="24"/>
-          <w:szCs w:val="24"/>
-        </w:rPr>
-        <w:br/>
-      </w:r>
-      <w:r>
-        <w:rPr>
-          <w:rFonts w:ascii="Times New Roman" w:hAnsi="Times New Roman" w:cs="Times New Roman"/>
-          <w:sz w:val="24"/>
-          <w:szCs w:val="24"/>
-        </w:rPr>
-        <w:br/>
-      </w:r>
-      <w:r>
-        <w:rPr>
-          <w:rFonts w:ascii="Times New Roman" w:hAnsi="Times New Roman" w:cs="Times New Roman"/>
-          <w:sz w:val="24"/>
-          <w:szCs w:val="24"/>
-        </w:rPr>
-        <w:lastRenderedPageBreak/>
-        <w:br/>
-      </w:r>
-    </w:p>
-    <w:p>
-      <w:pPr>
-        <w:spacing w:line="360" w:lineRule="auto"/>
-        <w:jc w:val="both"/>
-        <w:rPr>
-          <w:rFonts w:ascii="Times New Roman" w:hAnsi="Times New Roman" w:cs="Times New Roman"/>
-          <w:sz w:val="24"/>
-          <w:szCs w:val="24"/>
-          <w:shd w:val="clear" w:color="auto" w:fill="FFFFFF"/>
-        </w:rPr>
-      </w:pPr>
-    </w:p>
-    <w:p>
-      <w:pPr>
-        <w:spacing w:line="360" w:lineRule="auto"/>
-        <w:ind w:firstLine="720"/>
-        <w:jc w:val="both"/>
-        <w:rPr>
-          <w:rFonts w:ascii="Times New Roman" w:hAnsi="Times New Roman" w:cs="Times New Roman"/>
-          <w:sz w:val="24"/>
-          <w:szCs w:val="24"/>
-          <w:shd w:val="clear" w:color="auto" w:fill="FFFFFF"/>
-        </w:rPr>
-      </w:pPr>
-    </w:p>
-    <w:p>
-      <w:pPr>
-        <w:spacing w:line="360" w:lineRule="auto"/>
-        <w:ind w:firstLine="720"/>
-        <w:jc w:val="center"/>
-        <w:rPr>
-          <w:rFonts w:ascii="Times New Roman" w:hAnsi="Times New Roman" w:cs="Times New Roman"/>
-          <w:sz w:val="24"/>
-          <w:szCs w:val="24"/>
-          <w:shd w:val="clear" w:color="auto" w:fill="FFFFFF"/>
-        </w:rPr>
-      </w:pPr>
-      <w:r>
-        <w:rPr>
-          <w:rFonts w:ascii="Times New Roman" w:hAnsi="Times New Roman" w:cs="Times New Roman"/>
-          <w:b/>
-          <w:sz w:val="28"/>
-          <w:szCs w:val="28"/>
-          <w:shd w:val="clear" w:color="auto" w:fill="FFFFFF"/>
-        </w:rPr>
-        <w:t>2.3.2 Аутентификация</w:t>
-      </w:r>
-    </w:p>
-    <w:p>
-      <w:pPr>
-        <w:spacing w:line="360" w:lineRule="auto"/>
-        <w:ind w:firstLine="720"/>
-        <w:jc w:val="both"/>
-        <w:rPr>
-          <w:rFonts w:ascii="Times New Roman" w:eastAsia="Times New Roman" w:hAnsi="Times New Roman" w:cs="Times New Roman"/>
-          <w:color w:val="000000" w:themeColor="text1"/>
-          <w:sz w:val="24"/>
-          <w:szCs w:val="24"/>
-          <w:highlight w:val="white"/>
-        </w:rPr>
-      </w:pPr>
-      <w:r>
-        <w:rPr>
-          <w:rFonts w:ascii="Times New Roman" w:hAnsi="Times New Roman" w:cs="Times New Roman"/>
-          <w:sz w:val="24"/>
-          <w:szCs w:val="24"/>
-          <w:shd w:val="clear" w:color="auto" w:fill="FFFFFF"/>
-        </w:rPr>
-        <w:t> </w:t>
-      </w:r>
-      <w:r>
-        <w:rPr>
-          <w:rFonts w:ascii="Times New Roman" w:eastAsia="Times New Roman" w:hAnsi="Times New Roman" w:cs="Times New Roman"/>
-          <w:color w:val="000000" w:themeColor="text1"/>
-          <w:sz w:val="24"/>
-          <w:szCs w:val="24"/>
-          <w:highlight w:val="white"/>
-        </w:rPr>
-        <w:t>Пользователю будет предложено войти в систему предоставив имя (логин или</w:t>
-      </w:r>
-      <w:r>
-        <w:rPr>
-          <w:rFonts w:ascii="Times New Roman" w:eastAsia="Times New Roman" w:hAnsi="Times New Roman" w:cs="Times New Roman"/>
-          <w:color w:val="000000" w:themeColor="text1"/>
-          <w:sz w:val="24"/>
-          <w:szCs w:val="24"/>
-          <w:highlight w:val="white"/>
-        </w:rPr>
-        <w:t xml:space="preserve"> email) и пароль. Имя пользователя и пароль объединяются в экземпляр класса UsernamePasswordAuthenticationToken(экземпляр интерфейса Authentication) после чего он передается экземпляру AuthenticationManager для проверки.</w:t>
-      </w:r>
-    </w:p>
-    <w:p>
-      <w:pPr>
-        <w:spacing w:line="360" w:lineRule="auto"/>
-        <w:ind w:firstLine="720"/>
-        <w:jc w:val="both"/>
-        <w:rPr>
-          <w:rFonts w:ascii="Times New Roman" w:eastAsia="Times New Roman" w:hAnsi="Times New Roman" w:cs="Times New Roman"/>
-          <w:color w:val="000000" w:themeColor="text1"/>
-          <w:sz w:val="24"/>
-          <w:szCs w:val="24"/>
-          <w:highlight w:val="white"/>
-        </w:rPr>
-      </w:pPr>
-    </w:p>
-    <w:p>
-      <w:pPr>
-        <w:spacing w:line="360" w:lineRule="auto"/>
-        <w:ind w:firstLine="720"/>
-        <w:jc w:val="both"/>
-        <w:rPr>
-          <w:rFonts w:ascii="Times New Roman" w:eastAsia="Times New Roman" w:hAnsi="Times New Roman" w:cs="Times New Roman"/>
-          <w:color w:val="000000" w:themeColor="text1"/>
-          <w:sz w:val="24"/>
-          <w:szCs w:val="24"/>
-          <w:highlight w:val="white"/>
-        </w:rPr>
-      </w:pPr>
-      <w:r>
-        <w:rPr>
-          <w:rFonts w:ascii="Times New Roman" w:eastAsia="Times New Roman" w:hAnsi="Times New Roman" w:cs="Times New Roman"/>
-          <w:color w:val="000000" w:themeColor="text1"/>
-          <w:sz w:val="24"/>
-          <w:szCs w:val="24"/>
-          <w:highlight w:val="white"/>
-        </w:rPr>
-        <w:t>-</w:t>
-      </w:r>
-      <w:r>
-        <w:rPr>
-          <w:rFonts w:ascii="Times New Roman" w:eastAsia="Times New Roman" w:hAnsi="Times New Roman" w:cs="Times New Roman"/>
-          <w:color w:val="000000" w:themeColor="text1"/>
-          <w:sz w:val="24"/>
-          <w:szCs w:val="24"/>
-          <w:highlight w:val="white"/>
-        </w:rPr>
-        <w:tab/>
-        <w:t>В случае если пароль не соответс</w:t>
-      </w:r>
-      <w:r>
-        <w:rPr>
-          <w:rFonts w:ascii="Times New Roman" w:eastAsia="Times New Roman" w:hAnsi="Times New Roman" w:cs="Times New Roman"/>
-          <w:color w:val="000000" w:themeColor="text1"/>
-          <w:sz w:val="24"/>
-          <w:szCs w:val="24"/>
-          <w:highlight w:val="white"/>
-        </w:rPr>
-        <w:t>твует имени пользователя будет выброшено исключение BadCredentialsException с сообщением “Bad Credentials”.</w:t>
-      </w:r>
-    </w:p>
-    <w:p>
-      <w:pPr>
-        <w:spacing w:line="360" w:lineRule="auto"/>
-        <w:ind w:firstLine="720"/>
-        <w:jc w:val="both"/>
-        <w:rPr>
-          <w:rFonts w:ascii="Times New Roman" w:eastAsia="Times New Roman" w:hAnsi="Times New Roman" w:cs="Times New Roman"/>
-          <w:color w:val="000000" w:themeColor="text1"/>
-          <w:sz w:val="24"/>
-          <w:szCs w:val="24"/>
-          <w:highlight w:val="white"/>
-        </w:rPr>
-      </w:pPr>
-    </w:p>
-    <w:p>
-      <w:pPr>
-        <w:spacing w:line="360" w:lineRule="auto"/>
-        <w:ind w:firstLine="720"/>
-        <w:jc w:val="both"/>
-        <w:rPr>
-          <w:rFonts w:ascii="Times New Roman" w:eastAsia="Times New Roman" w:hAnsi="Times New Roman" w:cs="Times New Roman"/>
-          <w:color w:val="000000" w:themeColor="text1"/>
-          <w:sz w:val="24"/>
-          <w:szCs w:val="24"/>
-          <w:highlight w:val="white"/>
-        </w:rPr>
-      </w:pPr>
-      <w:r>
-        <w:rPr>
-          <w:rFonts w:ascii="Times New Roman" w:eastAsia="Times New Roman" w:hAnsi="Times New Roman" w:cs="Times New Roman"/>
-          <w:color w:val="000000" w:themeColor="text1"/>
-          <w:sz w:val="24"/>
-          <w:szCs w:val="24"/>
-          <w:highlight w:val="white"/>
-        </w:rPr>
-        <w:t>-</w:t>
-      </w:r>
-      <w:r>
-        <w:rPr>
-          <w:rFonts w:ascii="Times New Roman" w:eastAsia="Times New Roman" w:hAnsi="Times New Roman" w:cs="Times New Roman"/>
-          <w:color w:val="000000" w:themeColor="text1"/>
-          <w:sz w:val="24"/>
-          <w:szCs w:val="24"/>
-          <w:highlight w:val="white"/>
-        </w:rPr>
-        <w:tab/>
-        <w:t>Если аутентификация прошла успешно возвращает полностью заполненный экземпляр Authentication.</w:t>
-      </w:r>
-    </w:p>
-    <w:p>
-      <w:pPr>
-        <w:spacing w:line="360" w:lineRule="auto"/>
-        <w:ind w:firstLine="720"/>
-        <w:jc w:val="both"/>
-        <w:rPr>
-          <w:rFonts w:ascii="Times New Roman" w:eastAsia="Times New Roman" w:hAnsi="Times New Roman" w:cs="Times New Roman"/>
-          <w:color w:val="000000" w:themeColor="text1"/>
-          <w:sz w:val="24"/>
-          <w:szCs w:val="24"/>
-          <w:highlight w:val="white"/>
-        </w:rPr>
-      </w:pPr>
-    </w:p>
-    <w:p>
-      <w:pPr>
-        <w:spacing w:line="360" w:lineRule="auto"/>
-        <w:ind w:firstLine="720"/>
-        <w:jc w:val="both"/>
-        <w:rPr>
-          <w:rFonts w:ascii="Times New Roman" w:eastAsia="Times New Roman" w:hAnsi="Times New Roman" w:cs="Times New Roman"/>
-          <w:color w:val="000000" w:themeColor="text1"/>
-          <w:sz w:val="24"/>
-          <w:szCs w:val="24"/>
-          <w:highlight w:val="white"/>
-        </w:rPr>
-      </w:pPr>
-      <w:r>
-        <w:rPr>
-          <w:rFonts w:ascii="Times New Roman" w:eastAsia="Times New Roman" w:hAnsi="Times New Roman" w:cs="Times New Roman"/>
-          <w:color w:val="000000" w:themeColor="text1"/>
-          <w:sz w:val="24"/>
-          <w:szCs w:val="24"/>
-          <w:highlight w:val="white"/>
-        </w:rPr>
-        <w:t>-</w:t>
-      </w:r>
-      <w:r>
-        <w:rPr>
-          <w:rFonts w:ascii="Times New Roman" w:eastAsia="Times New Roman" w:hAnsi="Times New Roman" w:cs="Times New Roman"/>
-          <w:color w:val="000000" w:themeColor="text1"/>
-          <w:sz w:val="24"/>
-          <w:szCs w:val="24"/>
-          <w:highlight w:val="white"/>
-        </w:rPr>
-        <w:tab/>
-        <w:t>Для пользователя устанавливается контекст безопа</w:t>
-      </w:r>
-      <w:r>
-        <w:rPr>
-          <w:rFonts w:ascii="Times New Roman" w:eastAsia="Times New Roman" w:hAnsi="Times New Roman" w:cs="Times New Roman"/>
-          <w:color w:val="000000" w:themeColor="text1"/>
-          <w:sz w:val="24"/>
-          <w:szCs w:val="24"/>
-          <w:highlight w:val="white"/>
-        </w:rPr>
-        <w:t>сности путем вызова метода SecurityContextHolder.getContext().setAuthentication(…), куда передается объект который вернул AuthenticationManager.</w:t>
-      </w:r>
-    </w:p>
-    <w:p>
-      <w:pPr>
-        <w:spacing w:line="360" w:lineRule="auto"/>
-        <w:jc w:val="both"/>
-        <w:rPr>
-          <w:rFonts w:ascii="Times New Roman" w:eastAsia="Times New Roman" w:hAnsi="Times New Roman" w:cs="Times New Roman"/>
-          <w:color w:val="000000" w:themeColor="text1"/>
-          <w:sz w:val="24"/>
-          <w:szCs w:val="24"/>
-          <w:highlight w:val="white"/>
-        </w:rPr>
-      </w:pPr>
-      <w:r>
-        <w:rPr>
-          <w:rFonts w:ascii="Times New Roman" w:eastAsia="Times New Roman" w:hAnsi="Times New Roman" w:cs="Times New Roman"/>
-          <w:color w:val="000000" w:themeColor="text1"/>
-          <w:sz w:val="24"/>
-          <w:szCs w:val="24"/>
-          <w:highlight w:val="white"/>
-        </w:rPr>
-        <w:t>(https://habrahabr.ru/post/203318/)</w:t>
-      </w:r>
+        <w:t xml:space="preserve"> </w:t>
+      </w:r>
+    </w:p>
+    <w:p>
+      <w:pPr>
+        <w:spacing w:line="360" w:lineRule="auto"/>
+        <w:jc w:val="both"/>
+        <w:rPr>
+          <w:rFonts w:ascii="Times New Roman" w:eastAsia="Times New Roman" w:hAnsi="Times New Roman" w:cs="Times New Roman"/>
+          <w:color w:val="000000" w:themeColor="text1"/>
+          <w:sz w:val="24"/>
+          <w:szCs w:val="24"/>
+          <w:highlight w:val="white"/>
+        </w:rPr>
+      </w:pPr>
     </w:p>
     <w:sectPr>
       <w:footerReference w:type="default" r:id="rId10"/>
@@ -6219,7 +6153,7 @@
       <w:rPr>
         <w:noProof/>
       </w:rPr>
-      <w:t>11</w:t>
+      <w:t>10</w:t>
     </w:r>
     <w:r>
       <w:fldChar w:fldCharType="end"/>
@@ -7083,7 +7017,7 @@
 </file>
 
 <file path=customXml/itemProps1.xml><?xml version="1.0" encoding="utf-8"?>
-<ds:datastoreItem xmlns:ds="http://schemas.openxmlformats.org/officeDocument/2006/customXml" ds:itemID="{FCB0F4EF-3766-4621-BA23-A49603660B26}">
+<ds:datastoreItem xmlns:ds="http://schemas.openxmlformats.org/officeDocument/2006/customXml" ds:itemID="{99636194-2CA9-432F-A385-D56045EAA4BE}">
   <ds:schemaRefs>
     <ds:schemaRef ds:uri="http://schemas.openxmlformats.org/officeDocument/2006/bibliography"/>
   </ds:schemaRefs>

</xml_diff>

<commit_message>
Nujno ispraviti po pravkam Iri v VK
</commit_message>
<xml_diff>
--- a/Diplom.docx
+++ b/Diplom.docx
@@ -3914,11 +3914,23 @@
         <w:rPr>
           <w:rFonts w:ascii="Times New Roman" w:eastAsia="Times New Roman" w:hAnsi="Times New Roman" w:cs="Times New Roman"/>
           <w:b/>
-          <w:color w:val="000000" w:themeColor="text1"/>
-          <w:sz w:val="24"/>
-          <w:szCs w:val="24"/>
-        </w:rPr>
-      </w:pPr>
+          <w:color w:val="FF0000"/>
+          <w:sz w:val="24"/>
+          <w:szCs w:val="24"/>
+          <w:lang w:val="ru-RU"/>
+        </w:rPr>
+      </w:pPr>
+      <w:r>
+        <w:rPr>
+          <w:rFonts w:ascii="Times New Roman" w:eastAsia="Times New Roman" w:hAnsi="Times New Roman" w:cs="Times New Roman"/>
+          <w:b/>
+          <w:color w:val="FF0000"/>
+          <w:sz w:val="24"/>
+          <w:szCs w:val="24"/>
+          <w:lang w:val="ru-RU"/>
+        </w:rPr>
+        <w:t>выводы</w:t>
+      </w:r>
     </w:p>
     <w:p>
       <w:pPr>
@@ -4459,7 +4471,49 @@
           <w:szCs w:val="24"/>
           <w:highlight w:val="white"/>
         </w:rPr>
-        <w:t xml:space="preserve"> - Это интерфейс(сайт) который видит пользователь когда заходит на страницу, ему как пользователю сайта доступны. Так-же ему доступны различные  Виджеты которые упрощают работу с интерфейсом. Вся работа Client side ui осуществляется при помощи Vaadin client side ui.</w:t>
+        <w:t xml:space="preserve"> - Это интерфейс(сайт)</w:t>
+      </w:r>
+      <w:r>
+        <w:rPr>
+          <w:rFonts w:ascii="Times New Roman" w:eastAsia="Times New Roman" w:hAnsi="Times New Roman" w:cs="Times New Roman"/>
+          <w:color w:val="000000" w:themeColor="text1"/>
+          <w:sz w:val="24"/>
+          <w:szCs w:val="24"/>
+          <w:highlight w:val="white"/>
+          <w:lang w:val="ru-RU"/>
+        </w:rPr>
+        <w:t>,</w:t>
+      </w:r>
+      <w:r>
+        <w:rPr>
+          <w:rFonts w:ascii="Times New Roman" w:eastAsia="Times New Roman" w:hAnsi="Times New Roman" w:cs="Times New Roman"/>
+          <w:color w:val="000000" w:themeColor="text1"/>
+          <w:sz w:val="24"/>
+          <w:szCs w:val="24"/>
+          <w:highlight w:val="white"/>
+        </w:rPr>
+        <w:t xml:space="preserve"> который видит пользователь</w:t>
+      </w:r>
+      <w:r>
+        <w:rPr>
+          <w:rFonts w:ascii="Times New Roman" w:eastAsia="Times New Roman" w:hAnsi="Times New Roman" w:cs="Times New Roman"/>
+          <w:color w:val="000000" w:themeColor="text1"/>
+          <w:sz w:val="24"/>
+          <w:szCs w:val="24"/>
+          <w:highlight w:val="white"/>
+          <w:lang w:val="ru-RU"/>
+        </w:rPr>
+        <w:t>,</w:t>
+      </w:r>
+      <w:r>
+        <w:rPr>
+          <w:rFonts w:ascii="Times New Roman" w:eastAsia="Times New Roman" w:hAnsi="Times New Roman" w:cs="Times New Roman"/>
+          <w:color w:val="000000" w:themeColor="text1"/>
+          <w:sz w:val="24"/>
+          <w:szCs w:val="24"/>
+          <w:highlight w:val="white"/>
+        </w:rPr>
+        <w:t xml:space="preserve"> когда заходит на страницу, ему как пользователю сайта доступны. Так-же ему доступны различные  Виджеты которые упрощают работу с интерфейсом. Вся работа Client side ui осуществляется при помощи Vaadin client side ui.</w:t>
       </w:r>
     </w:p>
     <w:p>
@@ -5263,67 +5317,168 @@
     <w:p>
       <w:pPr>
         <w:spacing w:line="360" w:lineRule="auto"/>
-        <w:rPr>
-          <w:rFonts w:ascii="Times New Roman" w:eastAsia="Times New Roman" w:hAnsi="Times New Roman" w:cs="Times New Roman"/>
-          <w:color w:val="000000" w:themeColor="text1"/>
-          <w:sz w:val="24"/>
-          <w:szCs w:val="24"/>
-          <w:lang w:val="ru-RU"/>
-        </w:rPr>
-      </w:pPr>
-      <w:r>
-        <w:rPr>
-          <w:rFonts w:ascii="Times New Roman" w:eastAsia="Times New Roman" w:hAnsi="Times New Roman" w:cs="Times New Roman"/>
-          <w:color w:val="000000" w:themeColor="text1"/>
-          <w:sz w:val="24"/>
-          <w:szCs w:val="24"/>
-          <w:lang w:val="ru-RU"/>
-        </w:rPr>
-        <w:t>Vaadin-specific widgets это компоненты из которых состоит весь интерфейс. GWT виджеты в свою очередь являются "мостами" через которые получают данные об определенном виджете, который должен быть отображён у пользователя на экране, и формируют у</w:t>
-      </w:r>
-      <w:r>
-        <w:rPr>
-          <w:rFonts w:ascii="Times New Roman" w:eastAsia="Times New Roman" w:hAnsi="Times New Roman" w:cs="Times New Roman"/>
-          <w:color w:val="000000" w:themeColor="text1"/>
-          <w:sz w:val="24"/>
-          <w:szCs w:val="24"/>
-          <w:lang w:val="ru-RU"/>
-        </w:rPr>
-        <w:t>же конечный элемент интерфейса.</w:t>
-      </w:r>
-    </w:p>
-    <w:p>
-      <w:pPr>
-        <w:spacing w:line="360" w:lineRule="auto"/>
-        <w:rPr>
-          <w:rFonts w:ascii="Times New Roman" w:eastAsia="Times New Roman" w:hAnsi="Times New Roman" w:cs="Times New Roman"/>
-          <w:color w:val="000000" w:themeColor="text1"/>
-          <w:sz w:val="24"/>
-          <w:szCs w:val="24"/>
-          <w:lang w:val="ru-RU"/>
-        </w:rPr>
-      </w:pPr>
-    </w:p>
-    <w:p>
-      <w:pPr>
-        <w:spacing w:line="360" w:lineRule="auto"/>
-        <w:rPr>
-          <w:rFonts w:ascii="Times New Roman" w:eastAsia="Times New Roman" w:hAnsi="Times New Roman" w:cs="Times New Roman"/>
-          <w:color w:val="000000" w:themeColor="text1"/>
-          <w:sz w:val="24"/>
-          <w:szCs w:val="24"/>
-          <w:lang w:val="ru-RU"/>
-        </w:rPr>
-      </w:pPr>
-      <w:r>
-        <w:rPr>
-          <w:rFonts w:ascii="Times New Roman" w:eastAsia="Times New Roman" w:hAnsi="Times New Roman" w:cs="Times New Roman"/>
-          <w:color w:val="000000" w:themeColor="text1"/>
-          <w:sz w:val="24"/>
-          <w:szCs w:val="24"/>
-          <w:lang w:val="ru-RU"/>
-        </w:rPr>
-        <w:t>У библиотеке vaadin есть большое количество встроенных компонентов, которые можно использовать для создание своего интерфейса, а так же при необходимости можно создавать свои компоненты интерфейса.</w:t>
+        <w:jc w:val="both"/>
+        <w:rPr>
+          <w:rFonts w:ascii="Times New Roman" w:eastAsia="Times New Roman" w:hAnsi="Times New Roman" w:cs="Times New Roman"/>
+          <w:color w:val="FF0000"/>
+          <w:sz w:val="24"/>
+          <w:szCs w:val="24"/>
+          <w:lang w:val="ru-RU"/>
+        </w:rPr>
+      </w:pPr>
+      <w:r>
+        <w:rPr>
+          <w:rFonts w:ascii="Times New Roman" w:eastAsia="Times New Roman" w:hAnsi="Times New Roman" w:cs="Times New Roman"/>
+          <w:color w:val="000000" w:themeColor="text1"/>
+          <w:sz w:val="24"/>
+          <w:szCs w:val="24"/>
+          <w:lang w:val="ru-RU"/>
+        </w:rPr>
+        <w:t>Vaadin-specific widgets это компоненты</w:t>
+      </w:r>
+      <w:r>
+        <w:rPr>
+          <w:rFonts w:ascii="Times New Roman" w:eastAsia="Times New Roman" w:hAnsi="Times New Roman" w:cs="Times New Roman"/>
+          <w:color w:val="000000" w:themeColor="text1"/>
+          <w:sz w:val="24"/>
+          <w:szCs w:val="24"/>
+          <w:lang w:val="ru-RU"/>
+        </w:rPr>
+        <w:t>,</w:t>
+      </w:r>
+      <w:r>
+        <w:rPr>
+          <w:rFonts w:ascii="Times New Roman" w:eastAsia="Times New Roman" w:hAnsi="Times New Roman" w:cs="Times New Roman"/>
+          <w:color w:val="000000" w:themeColor="text1"/>
+          <w:sz w:val="24"/>
+          <w:szCs w:val="24"/>
+          <w:lang w:val="ru-RU"/>
+        </w:rPr>
+        <w:t xml:space="preserve"> из которых состоит весь интерфейс. </w:t>
+      </w:r>
+      <w:r>
+        <w:rPr>
+          <w:rFonts w:ascii="Times New Roman" w:eastAsia="Times New Roman" w:hAnsi="Times New Roman" w:cs="Times New Roman"/>
+          <w:color w:val="FF0000"/>
+          <w:sz w:val="24"/>
+          <w:szCs w:val="24"/>
+          <w:lang w:val="ru-RU"/>
+        </w:rPr>
+        <w:t>GWT виджеты в свою очередь являются "мостами"</w:t>
+      </w:r>
+      <w:r>
+        <w:rPr>
+          <w:rFonts w:ascii="Times New Roman" w:eastAsia="Times New Roman" w:hAnsi="Times New Roman" w:cs="Times New Roman"/>
+          <w:color w:val="FF0000"/>
+          <w:sz w:val="24"/>
+          <w:szCs w:val="24"/>
+          <w:lang w:val="ru-RU"/>
+        </w:rPr>
+        <w:t>,</w:t>
+      </w:r>
+      <w:r>
+        <w:rPr>
+          <w:rFonts w:ascii="Times New Roman" w:eastAsia="Times New Roman" w:hAnsi="Times New Roman" w:cs="Times New Roman"/>
+          <w:color w:val="FF0000"/>
+          <w:sz w:val="24"/>
+          <w:szCs w:val="24"/>
+          <w:lang w:val="ru-RU"/>
+        </w:rPr>
+        <w:t xml:space="preserve"> через которые получают данные об определенном виджете, который должен быть отображён у пользователя на экране, и формируют уже конечный элемент интерфейса.</w:t>
+      </w:r>
+    </w:p>
+    <w:p>
+      <w:pPr>
+        <w:spacing w:line="360" w:lineRule="auto"/>
+        <w:rPr>
+          <w:rFonts w:ascii="Times New Roman" w:eastAsia="Times New Roman" w:hAnsi="Times New Roman" w:cs="Times New Roman"/>
+          <w:color w:val="000000" w:themeColor="text1"/>
+          <w:sz w:val="24"/>
+          <w:szCs w:val="24"/>
+          <w:lang w:val="ru-RU"/>
+        </w:rPr>
+      </w:pPr>
+    </w:p>
+    <w:p>
+      <w:pPr>
+        <w:spacing w:line="360" w:lineRule="auto"/>
+        <w:rPr>
+          <w:rFonts w:ascii="Times New Roman" w:eastAsia="Times New Roman" w:hAnsi="Times New Roman" w:cs="Times New Roman"/>
+          <w:color w:val="000000" w:themeColor="text1"/>
+          <w:sz w:val="24"/>
+          <w:szCs w:val="24"/>
+          <w:lang w:val="ru-RU"/>
+        </w:rPr>
+      </w:pPr>
+      <w:r>
+        <w:rPr>
+          <w:rFonts w:ascii="Times New Roman" w:eastAsia="Times New Roman" w:hAnsi="Times New Roman" w:cs="Times New Roman"/>
+          <w:color w:val="000000" w:themeColor="text1"/>
+          <w:sz w:val="24"/>
+          <w:szCs w:val="24"/>
+          <w:lang w:val="ru-RU"/>
+        </w:rPr>
+        <w:t xml:space="preserve">У библиотеке </w:t>
+      </w:r>
+      <w:r>
+        <w:rPr>
+          <w:rFonts w:ascii="Times New Roman" w:eastAsia="Times New Roman" w:hAnsi="Times New Roman" w:cs="Times New Roman"/>
+          <w:color w:val="000000" w:themeColor="text1"/>
+          <w:sz w:val="24"/>
+          <w:szCs w:val="24"/>
+          <w:lang w:val="en-US"/>
+        </w:rPr>
+        <w:t>V</w:t>
+      </w:r>
+      <w:r>
+        <w:rPr>
+          <w:rFonts w:ascii="Times New Roman" w:eastAsia="Times New Roman" w:hAnsi="Times New Roman" w:cs="Times New Roman"/>
+          <w:color w:val="000000" w:themeColor="text1"/>
+          <w:sz w:val="24"/>
+          <w:szCs w:val="24"/>
+          <w:lang w:val="ru-RU"/>
+        </w:rPr>
+        <w:t>aadin есть большое количество встроенных компонентов, которые</w:t>
+      </w:r>
+      <w:r>
+        <w:rPr>
+          <w:rFonts w:ascii="Times New Roman" w:eastAsia="Times New Roman" w:hAnsi="Times New Roman" w:cs="Times New Roman"/>
+          <w:color w:val="000000" w:themeColor="text1"/>
+          <w:sz w:val="24"/>
+          <w:szCs w:val="24"/>
+          <w:lang w:val="ru-RU"/>
+        </w:rPr>
+        <w:t xml:space="preserve"> можно использовать </w:t>
+      </w:r>
+      <w:r>
+        <w:rPr>
+          <w:rFonts w:ascii="Times New Roman" w:eastAsia="Times New Roman" w:hAnsi="Times New Roman" w:cs="Times New Roman"/>
+          <w:color w:val="FF0000"/>
+          <w:sz w:val="24"/>
+          <w:szCs w:val="24"/>
+          <w:lang w:val="ru-RU"/>
+        </w:rPr>
+        <w:t>для создания</w:t>
+      </w:r>
+      <w:r>
+        <w:rPr>
+          <w:rFonts w:ascii="Times New Roman" w:eastAsia="Times New Roman" w:hAnsi="Times New Roman" w:cs="Times New Roman"/>
+          <w:color w:val="FF0000"/>
+          <w:sz w:val="24"/>
+          <w:szCs w:val="24"/>
+          <w:lang w:val="ru-RU"/>
+        </w:rPr>
+        <w:t xml:space="preserve"> своего интерфейса, а также при необходимости можно создавать свои компоненты интерфейса</w:t>
+      </w:r>
+      <w:r>
+        <w:rPr>
+          <w:rFonts w:ascii="Times New Roman" w:eastAsia="Times New Roman" w:hAnsi="Times New Roman" w:cs="Times New Roman"/>
+          <w:color w:val="000000" w:themeColor="text1"/>
+          <w:sz w:val="24"/>
+          <w:szCs w:val="24"/>
+          <w:lang w:val="ru-RU"/>
+        </w:rPr>
+        <w:t>.</w:t>
       </w:r>
     </w:p>
     <w:p>
@@ -5412,6 +5567,7 @@
     <w:p>
       <w:pPr>
         <w:spacing w:line="360" w:lineRule="auto"/>
+        <w:jc w:val="both"/>
         <w:rPr>
           <w:rFonts w:ascii="Times New Roman" w:eastAsia="Times New Roman" w:hAnsi="Times New Roman" w:cs="Times New Roman"/>
           <w:color w:val="000000" w:themeColor="text1"/>
@@ -5458,39 +5614,69 @@
           <w:szCs w:val="24"/>
           <w:lang w:val="ru-RU"/>
         </w:rPr>
-        <w:t xml:space="preserve"> пользователь совершает действие например нажимает кнопку или выбирает элемент из списка</w:t>
-      </w:r>
-      <w:r>
-        <w:rPr>
-          <w:rFonts w:ascii="Times New Roman" w:eastAsia="Times New Roman" w:hAnsi="Times New Roman" w:cs="Times New Roman"/>
-          <w:color w:val="000000" w:themeColor="text1"/>
-          <w:sz w:val="24"/>
-          <w:szCs w:val="24"/>
-          <w:lang w:val="ru-RU"/>
-        </w:rPr>
-        <w:t xml:space="preserve">, приложение должно быть быть готово обработать запрос пользователя. </w:t>
-      </w:r>
-    </w:p>
-    <w:p>
-      <w:pPr>
-        <w:spacing w:line="360" w:lineRule="auto"/>
-        <w:rPr>
-          <w:rFonts w:ascii="Times New Roman" w:eastAsia="Times New Roman" w:hAnsi="Times New Roman" w:cs="Times New Roman"/>
-          <w:color w:val="000000" w:themeColor="text1"/>
-          <w:sz w:val="24"/>
-          <w:szCs w:val="24"/>
-          <w:lang w:val="ru-RU"/>
-        </w:rPr>
-      </w:pPr>
-      <w:r>
-        <w:rPr>
-          <w:rFonts w:ascii="Times New Roman" w:eastAsia="Times New Roman" w:hAnsi="Times New Roman" w:cs="Times New Roman"/>
-          <w:color w:val="000000" w:themeColor="text1"/>
-          <w:sz w:val="24"/>
-          <w:szCs w:val="24"/>
-          <w:lang w:val="ru-RU"/>
-        </w:rPr>
-        <w:t xml:space="preserve">Для обеспечение такого рода связи, </w:t>
+        <w:t xml:space="preserve"> пользователь совершает действие</w:t>
+      </w:r>
+      <w:r>
+        <w:rPr>
+          <w:rFonts w:ascii="Times New Roman" w:eastAsia="Times New Roman" w:hAnsi="Times New Roman" w:cs="Times New Roman"/>
+          <w:color w:val="000000" w:themeColor="text1"/>
+          <w:sz w:val="24"/>
+          <w:szCs w:val="24"/>
+          <w:lang w:val="ru-RU"/>
+        </w:rPr>
+        <w:t>,</w:t>
+      </w:r>
+      <w:r>
+        <w:rPr>
+          <w:rFonts w:ascii="Times New Roman" w:eastAsia="Times New Roman" w:hAnsi="Times New Roman" w:cs="Times New Roman"/>
+          <w:color w:val="000000" w:themeColor="text1"/>
+          <w:sz w:val="24"/>
+          <w:szCs w:val="24"/>
+          <w:lang w:val="ru-RU"/>
+        </w:rPr>
+        <w:t xml:space="preserve"> например нажимает кнопку или выбирает элемент из списка</w:t>
+      </w:r>
+      <w:r>
+        <w:rPr>
+          <w:rFonts w:ascii="Times New Roman" w:eastAsia="Times New Roman" w:hAnsi="Times New Roman" w:cs="Times New Roman"/>
+          <w:color w:val="000000" w:themeColor="text1"/>
+          <w:sz w:val="24"/>
+          <w:szCs w:val="24"/>
+          <w:lang w:val="ru-RU"/>
+        </w:rPr>
+        <w:t xml:space="preserve">, приложение должно быть готово обработать запрос пользователя. </w:t>
+      </w:r>
+    </w:p>
+    <w:p>
+      <w:pPr>
+        <w:spacing w:line="360" w:lineRule="auto"/>
+        <w:rPr>
+          <w:rFonts w:ascii="Times New Roman" w:eastAsia="Times New Roman" w:hAnsi="Times New Roman" w:cs="Times New Roman"/>
+          <w:color w:val="000000" w:themeColor="text1"/>
+          <w:sz w:val="24"/>
+          <w:szCs w:val="24"/>
+          <w:lang w:val="ru-RU"/>
+        </w:rPr>
+      </w:pPr>
+      <w:r>
+        <w:rPr>
+          <w:rFonts w:ascii="Times New Roman" w:eastAsia="Times New Roman" w:hAnsi="Times New Roman" w:cs="Times New Roman"/>
+          <w:color w:val="000000" w:themeColor="text1"/>
+          <w:sz w:val="24"/>
+          <w:szCs w:val="24"/>
+          <w:lang w:val="ru-RU"/>
+        </w:rPr>
+        <w:t>Для обеспечения такого рода связи</w:t>
+      </w:r>
+      <w:r>
+        <w:rPr>
+          <w:rFonts w:ascii="Times New Roman" w:eastAsia="Times New Roman" w:hAnsi="Times New Roman" w:cs="Times New Roman"/>
+          <w:color w:val="000000" w:themeColor="text1"/>
+          <w:sz w:val="24"/>
+          <w:szCs w:val="24"/>
+          <w:lang w:val="ru-RU"/>
+        </w:rPr>
+        <w:t xml:space="preserve"> </w:t>
       </w:r>
       <w:proofErr w:type="spellStart"/>
       <w:r>
@@ -5501,7 +5687,17 @@
           <w:szCs w:val="24"/>
           <w:lang w:val="en-US"/>
         </w:rPr>
-        <w:t>vaadin</w:t>
+        <w:t>V</w:t>
+      </w:r>
+      <w:r>
+        <w:rPr>
+          <w:rFonts w:ascii="Times New Roman" w:eastAsia="Times New Roman" w:hAnsi="Times New Roman" w:cs="Times New Roman"/>
+          <w:color w:val="000000" w:themeColor="text1"/>
+          <w:sz w:val="24"/>
+          <w:szCs w:val="24"/>
+          <w:lang w:val="en-US"/>
+        </w:rPr>
+        <w:t>aadin</w:t>
       </w:r>
       <w:proofErr w:type="spellEnd"/>
       <w:r>
@@ -5600,6 +5796,26 @@
           <w:color w:val="000000" w:themeColor="text1"/>
           <w:sz w:val="24"/>
           <w:szCs w:val="24"/>
+          <w:lang w:val="en-US"/>
+        </w:rPr>
+        <w:t>n</w:t>
+      </w:r>
+      <w:r>
+        <w:rPr>
+          <w:rFonts w:ascii="Times New Roman" w:eastAsia="Times New Roman" w:hAnsi="Times New Roman" w:cs="Times New Roman"/>
+          <w:color w:val="000000" w:themeColor="text1"/>
+          <w:sz w:val="24"/>
+          <w:szCs w:val="24"/>
+          <w:lang w:val="ru-RU"/>
+        </w:rPr>
+        <w:t xml:space="preserve"> </w:t>
+      </w:r>
+      <w:r>
+        <w:rPr>
+          <w:rFonts w:ascii="Times New Roman" w:eastAsia="Times New Roman" w:hAnsi="Times New Roman" w:cs="Times New Roman"/>
+          <w:color w:val="000000" w:themeColor="text1"/>
+          <w:sz w:val="24"/>
+          <w:szCs w:val="24"/>
           <w:lang w:val="ru-RU"/>
         </w:rPr>
         <w:t>(</w:t>
@@ -5706,41 +5922,161 @@
           <w:szCs w:val="24"/>
           <w:lang w:val="ru-RU"/>
         </w:rPr>
-        <w:t>компонентом который создает событие и компанентом который его отлавливает. Обычно для кажлого события есть только один слушатель.</w:t>
-      </w:r>
-    </w:p>
-    <w:p>
-      <w:pPr>
-        <w:spacing w:line="360" w:lineRule="auto"/>
-        <w:rPr>
-          <w:rFonts w:ascii="Times New Roman" w:eastAsia="Times New Roman" w:hAnsi="Times New Roman" w:cs="Times New Roman"/>
-          <w:color w:val="000000" w:themeColor="text1"/>
-          <w:sz w:val="24"/>
-          <w:szCs w:val="24"/>
-          <w:lang w:val="ru-RU"/>
-        </w:rPr>
-      </w:pPr>
-    </w:p>
-    <w:p>
-      <w:pPr>
-        <w:spacing w:line="360" w:lineRule="auto"/>
-        <w:rPr>
-          <w:rFonts w:ascii="Times New Roman" w:eastAsia="Times New Roman" w:hAnsi="Times New Roman" w:cs="Times New Roman"/>
-          <w:color w:val="000000" w:themeColor="text1"/>
-          <w:sz w:val="24"/>
-          <w:szCs w:val="24"/>
-          <w:lang w:val="ru-RU"/>
-        </w:rPr>
-      </w:pPr>
-      <w:r>
-        <w:rPr>
-          <w:rFonts w:ascii="Times New Roman" w:eastAsia="Times New Roman" w:hAnsi="Times New Roman" w:cs="Times New Roman"/>
-          <w:color w:val="000000" w:themeColor="text1"/>
-          <w:sz w:val="24"/>
-          <w:szCs w:val="24"/>
-          <w:lang w:val="ru-RU"/>
-        </w:rPr>
-        <w:t>Событие может представлять собой любое действие которое изменяет состояние объекта, чаще всего изменение состояние компанента происходит благодоря действием пользователем. Н</w:t>
+        <w:t>компонентом</w:t>
+      </w:r>
+      <w:r>
+        <w:rPr>
+          <w:rFonts w:ascii="Times New Roman" w:eastAsia="Times New Roman" w:hAnsi="Times New Roman" w:cs="Times New Roman"/>
+          <w:color w:val="000000" w:themeColor="text1"/>
+          <w:sz w:val="24"/>
+          <w:szCs w:val="24"/>
+          <w:lang w:val="ru-RU"/>
+        </w:rPr>
+        <w:t>,</w:t>
+      </w:r>
+      <w:r>
+        <w:rPr>
+          <w:rFonts w:ascii="Times New Roman" w:eastAsia="Times New Roman" w:hAnsi="Times New Roman" w:cs="Times New Roman"/>
+          <w:color w:val="000000" w:themeColor="text1"/>
+          <w:sz w:val="24"/>
+          <w:szCs w:val="24"/>
+          <w:lang w:val="ru-RU"/>
+        </w:rPr>
+        <w:t xml:space="preserve"> который создает событие и компанентом</w:t>
+      </w:r>
+      <w:r>
+        <w:rPr>
+          <w:rFonts w:ascii="Times New Roman" w:eastAsia="Times New Roman" w:hAnsi="Times New Roman" w:cs="Times New Roman"/>
+          <w:color w:val="000000" w:themeColor="text1"/>
+          <w:sz w:val="24"/>
+          <w:szCs w:val="24"/>
+          <w:lang w:val="ru-RU"/>
+        </w:rPr>
+        <w:t>,</w:t>
+      </w:r>
+      <w:r>
+        <w:rPr>
+          <w:rFonts w:ascii="Times New Roman" w:eastAsia="Times New Roman" w:hAnsi="Times New Roman" w:cs="Times New Roman"/>
+          <w:color w:val="000000" w:themeColor="text1"/>
+          <w:sz w:val="24"/>
+          <w:szCs w:val="24"/>
+          <w:lang w:val="ru-RU"/>
+        </w:rPr>
+        <w:t xml:space="preserve"> который его </w:t>
+      </w:r>
+      <w:r>
+        <w:rPr>
+          <w:rFonts w:ascii="Times New Roman" w:eastAsia="Times New Roman" w:hAnsi="Times New Roman" w:cs="Times New Roman"/>
+          <w:color w:val="FF0000"/>
+          <w:sz w:val="24"/>
+          <w:szCs w:val="24"/>
+          <w:lang w:val="ru-RU"/>
+        </w:rPr>
+        <w:t>отлавливает</w:t>
+      </w:r>
+      <w:r>
+        <w:rPr>
+          <w:rFonts w:ascii="Times New Roman" w:eastAsia="Times New Roman" w:hAnsi="Times New Roman" w:cs="Times New Roman"/>
+          <w:color w:val="000000" w:themeColor="text1"/>
+          <w:sz w:val="24"/>
+          <w:szCs w:val="24"/>
+          <w:lang w:val="ru-RU"/>
+        </w:rPr>
+        <w:t>. Обычно для кажлого события есть только один слушатель.</w:t>
+      </w:r>
+    </w:p>
+    <w:p>
+      <w:pPr>
+        <w:spacing w:line="360" w:lineRule="auto"/>
+        <w:rPr>
+          <w:rFonts w:ascii="Times New Roman" w:eastAsia="Times New Roman" w:hAnsi="Times New Roman" w:cs="Times New Roman"/>
+          <w:color w:val="000000" w:themeColor="text1"/>
+          <w:sz w:val="24"/>
+          <w:szCs w:val="24"/>
+          <w:lang w:val="ru-RU"/>
+        </w:rPr>
+      </w:pPr>
+    </w:p>
+    <w:p>
+      <w:pPr>
+        <w:spacing w:line="360" w:lineRule="auto"/>
+        <w:rPr>
+          <w:rFonts w:ascii="Times New Roman" w:eastAsia="Times New Roman" w:hAnsi="Times New Roman" w:cs="Times New Roman"/>
+          <w:color w:val="000000" w:themeColor="text1"/>
+          <w:sz w:val="24"/>
+          <w:szCs w:val="24"/>
+          <w:lang w:val="ru-RU"/>
+        </w:rPr>
+      </w:pPr>
+      <w:r>
+        <w:rPr>
+          <w:rFonts w:ascii="Times New Roman" w:eastAsia="Times New Roman" w:hAnsi="Times New Roman" w:cs="Times New Roman"/>
+          <w:color w:val="000000" w:themeColor="text1"/>
+          <w:sz w:val="24"/>
+          <w:szCs w:val="24"/>
+          <w:lang w:val="ru-RU"/>
+        </w:rPr>
+        <w:t>Событие может представлять собой любое действие</w:t>
+      </w:r>
+      <w:r>
+        <w:rPr>
+          <w:rFonts w:ascii="Times New Roman" w:eastAsia="Times New Roman" w:hAnsi="Times New Roman" w:cs="Times New Roman"/>
+          <w:color w:val="000000" w:themeColor="text1"/>
+          <w:sz w:val="24"/>
+          <w:szCs w:val="24"/>
+          <w:lang w:val="ru-RU"/>
+        </w:rPr>
+        <w:t>,</w:t>
+      </w:r>
+      <w:r>
+        <w:rPr>
+          <w:rFonts w:ascii="Times New Roman" w:eastAsia="Times New Roman" w:hAnsi="Times New Roman" w:cs="Times New Roman"/>
+          <w:color w:val="000000" w:themeColor="text1"/>
+          <w:sz w:val="24"/>
+          <w:szCs w:val="24"/>
+          <w:lang w:val="ru-RU"/>
+        </w:rPr>
+        <w:t xml:space="preserve"> кото</w:t>
+      </w:r>
+      <w:r>
+        <w:rPr>
+          <w:rFonts w:ascii="Times New Roman" w:eastAsia="Times New Roman" w:hAnsi="Times New Roman" w:cs="Times New Roman"/>
+          <w:color w:val="000000" w:themeColor="text1"/>
+          <w:sz w:val="24"/>
+          <w:szCs w:val="24"/>
+          <w:lang w:val="ru-RU"/>
+        </w:rPr>
+        <w:t>рое изменяет состояние объекта. Чаще всего изменение состояния компо</w:t>
+      </w:r>
+      <w:r>
+        <w:rPr>
+          <w:rFonts w:ascii="Times New Roman" w:eastAsia="Times New Roman" w:hAnsi="Times New Roman" w:cs="Times New Roman"/>
+          <w:color w:val="000000" w:themeColor="text1"/>
+          <w:sz w:val="24"/>
+          <w:szCs w:val="24"/>
+          <w:lang w:val="ru-RU"/>
+        </w:rPr>
+        <w:t xml:space="preserve">нента происходит </w:t>
+      </w:r>
+      <w:r>
+        <w:rPr>
+          <w:rFonts w:ascii="Times New Roman" w:eastAsia="Times New Roman" w:hAnsi="Times New Roman" w:cs="Times New Roman"/>
+          <w:color w:val="000000" w:themeColor="text1"/>
+          <w:sz w:val="24"/>
+          <w:szCs w:val="24"/>
+          <w:lang w:val="ru-RU"/>
+        </w:rPr>
+        <w:t>благодоря действиям пользователя</w:t>
+      </w:r>
+      <w:r>
+        <w:rPr>
+          <w:rFonts w:ascii="Times New Roman" w:eastAsia="Times New Roman" w:hAnsi="Times New Roman" w:cs="Times New Roman"/>
+          <w:color w:val="000000" w:themeColor="text1"/>
+          <w:sz w:val="24"/>
+          <w:szCs w:val="24"/>
+          <w:lang w:val="ru-RU"/>
+        </w:rPr>
+        <w:t>. Н</w:t>
       </w:r>
       <w:r>
         <w:rPr>
@@ -5752,39 +6088,59 @@
         </w:rPr>
         <w:t>о так же возможно, что сама система производит события независимо от пользователя. Например достижение определленой даты календаря</w:t>
       </w:r>
-    </w:p>
-    <w:p>
-      <w:pPr>
-        <w:spacing w:line="360" w:lineRule="auto"/>
-        <w:rPr>
-          <w:rFonts w:ascii="Times New Roman" w:eastAsia="Times New Roman" w:hAnsi="Times New Roman" w:cs="Times New Roman"/>
-          <w:color w:val="000000" w:themeColor="text1"/>
-          <w:sz w:val="24"/>
-          <w:szCs w:val="24"/>
-          <w:lang w:val="ru-RU"/>
-        </w:rPr>
-      </w:pPr>
-    </w:p>
-    <w:p>
-      <w:pPr>
-        <w:spacing w:line="360" w:lineRule="auto"/>
-        <w:rPr>
-          <w:rFonts w:ascii="Times New Roman" w:eastAsia="Times New Roman" w:hAnsi="Times New Roman" w:cs="Times New Roman"/>
-          <w:color w:val="000000" w:themeColor="text1"/>
-          <w:sz w:val="24"/>
-          <w:szCs w:val="24"/>
-          <w:lang w:val="ru-RU"/>
-        </w:rPr>
-      </w:pPr>
-      <w:r>
-        <w:rPr>
-          <w:rFonts w:ascii="Times New Roman" w:eastAsia="Times New Roman" w:hAnsi="Times New Roman" w:cs="Times New Roman"/>
-          <w:color w:val="000000" w:themeColor="text1"/>
-          <w:sz w:val="24"/>
-          <w:szCs w:val="24"/>
-          <w:lang w:val="ru-RU"/>
-        </w:rPr>
-        <w:t>Чттобы получить события определенного типа</w:t>
+      <w:r>
+        <w:rPr>
+          <w:rFonts w:ascii="Times New Roman" w:eastAsia="Times New Roman" w:hAnsi="Times New Roman" w:cs="Times New Roman"/>
+          <w:color w:val="000000" w:themeColor="text1"/>
+          <w:sz w:val="24"/>
+          <w:szCs w:val="24"/>
+          <w:lang w:val="ru-RU"/>
+        </w:rPr>
+        <w:t>.</w:t>
+      </w:r>
+    </w:p>
+    <w:p>
+      <w:pPr>
+        <w:spacing w:line="360" w:lineRule="auto"/>
+        <w:rPr>
+          <w:rFonts w:ascii="Times New Roman" w:eastAsia="Times New Roman" w:hAnsi="Times New Roman" w:cs="Times New Roman"/>
+          <w:color w:val="000000" w:themeColor="text1"/>
+          <w:sz w:val="24"/>
+          <w:szCs w:val="24"/>
+          <w:lang w:val="ru-RU"/>
+        </w:rPr>
+      </w:pPr>
+    </w:p>
+    <w:p>
+      <w:pPr>
+        <w:spacing w:line="360" w:lineRule="auto"/>
+        <w:rPr>
+          <w:rFonts w:ascii="Times New Roman" w:eastAsia="Times New Roman" w:hAnsi="Times New Roman" w:cs="Times New Roman"/>
+          <w:color w:val="000000" w:themeColor="text1"/>
+          <w:sz w:val="24"/>
+          <w:szCs w:val="24"/>
+          <w:lang w:val="ru-RU"/>
+        </w:rPr>
+      </w:pPr>
+      <w:r>
+        <w:rPr>
+          <w:rFonts w:ascii="Times New Roman" w:eastAsia="Times New Roman" w:hAnsi="Times New Roman" w:cs="Times New Roman"/>
+          <w:color w:val="000000" w:themeColor="text1"/>
+          <w:sz w:val="24"/>
+          <w:szCs w:val="24"/>
+          <w:lang w:val="ru-RU"/>
+        </w:rPr>
+        <w:t>Чт</w:t>
+      </w:r>
+      <w:r>
+        <w:rPr>
+          <w:rFonts w:ascii="Times New Roman" w:eastAsia="Times New Roman" w:hAnsi="Times New Roman" w:cs="Times New Roman"/>
+          <w:color w:val="000000" w:themeColor="text1"/>
+          <w:sz w:val="24"/>
+          <w:szCs w:val="24"/>
+          <w:lang w:val="ru-RU"/>
+        </w:rPr>
+        <w:t>обы получить события определенного типа</w:t>
       </w:r>
       <w:r>
         <w:rPr>
@@ -5804,7 +6160,17 @@
           <w:szCs w:val="24"/>
           <w:lang w:val="ru-RU"/>
         </w:rPr>
-        <w:t xml:space="preserve">в приложение должена быть функция(метод) вида </w:t>
+        <w:t>в приложении долж</w:t>
+      </w:r>
+      <w:r>
+        <w:rPr>
+          <w:rFonts w:ascii="Times New Roman" w:eastAsia="Times New Roman" w:hAnsi="Times New Roman" w:cs="Times New Roman"/>
+          <w:color w:val="000000" w:themeColor="text1"/>
+          <w:sz w:val="24"/>
+          <w:szCs w:val="24"/>
+          <w:lang w:val="ru-RU"/>
+        </w:rPr>
+        <w:t xml:space="preserve">на быть функция(метод) вида </w:t>
       </w:r>
       <w:r>
         <w:rPr>
@@ -5888,7 +6254,37 @@
           <w:szCs w:val="24"/>
           <w:lang w:val="ru-RU"/>
         </w:rPr>
-        <w:t>Например обробокт собития кнопки будет выглядить так</w:t>
+        <w:t>Например обробо</w:t>
+      </w:r>
+      <w:r>
+        <w:rPr>
+          <w:rFonts w:ascii="Times New Roman" w:eastAsia="Times New Roman" w:hAnsi="Times New Roman" w:cs="Times New Roman"/>
+          <w:color w:val="000000" w:themeColor="text1"/>
+          <w:sz w:val="24"/>
+          <w:szCs w:val="24"/>
+          <w:lang w:val="ru-RU"/>
+        </w:rPr>
+        <w:t>т</w:t>
+      </w:r>
+      <w:r>
+        <w:rPr>
+          <w:rFonts w:ascii="Times New Roman" w:eastAsia="Times New Roman" w:hAnsi="Times New Roman" w:cs="Times New Roman"/>
+          <w:color w:val="000000" w:themeColor="text1"/>
+          <w:sz w:val="24"/>
+          <w:szCs w:val="24"/>
+          <w:lang w:val="ru-RU"/>
+        </w:rPr>
+        <w:t>ка события кнопки будет выгляде</w:t>
+      </w:r>
+      <w:r>
+        <w:rPr>
+          <w:rFonts w:ascii="Times New Roman" w:eastAsia="Times New Roman" w:hAnsi="Times New Roman" w:cs="Times New Roman"/>
+          <w:color w:val="000000" w:themeColor="text1"/>
+          <w:sz w:val="24"/>
+          <w:szCs w:val="24"/>
+          <w:lang w:val="ru-RU"/>
+        </w:rPr>
+        <w:t>ть так</w:t>
       </w:r>
       <w:r>
         <w:rPr>
@@ -6058,7 +6454,37 @@
           <w:szCs w:val="24"/>
           <w:lang w:val="ru-RU"/>
         </w:rPr>
-        <w:t xml:space="preserve"> а в самом приложение будет создан слушаеть, который сработает при нажатие этой кнопки и выведит </w:t>
+        <w:t xml:space="preserve"> а в самом приложении</w:t>
+      </w:r>
+      <w:r>
+        <w:rPr>
+          <w:rFonts w:ascii="Times New Roman" w:eastAsia="Times New Roman" w:hAnsi="Times New Roman" w:cs="Times New Roman"/>
+          <w:color w:val="000000" w:themeColor="text1"/>
+          <w:sz w:val="24"/>
+          <w:szCs w:val="24"/>
+          <w:lang w:val="ru-RU"/>
+        </w:rPr>
+        <w:t xml:space="preserve"> будет создан слушает</w:t>
+      </w:r>
+      <w:r>
+        <w:rPr>
+          <w:rFonts w:ascii="Times New Roman" w:eastAsia="Times New Roman" w:hAnsi="Times New Roman" w:cs="Times New Roman"/>
+          <w:color w:val="000000" w:themeColor="text1"/>
+          <w:sz w:val="24"/>
+          <w:szCs w:val="24"/>
+          <w:lang w:val="ru-RU"/>
+        </w:rPr>
+        <w:t>ь, который сработает при нажатии этой кнопки и выведе</w:t>
+      </w:r>
+      <w:r>
+        <w:rPr>
+          <w:rFonts w:ascii="Times New Roman" w:eastAsia="Times New Roman" w:hAnsi="Times New Roman" w:cs="Times New Roman"/>
+          <w:color w:val="000000" w:themeColor="text1"/>
+          <w:sz w:val="24"/>
+          <w:szCs w:val="24"/>
+          <w:lang w:val="ru-RU"/>
+        </w:rPr>
+        <w:t xml:space="preserve">т </w:t>
       </w:r>
       <w:r>
         <w:rPr>
@@ -6420,7 +6846,7 @@
           <w:color w:val="000000" w:themeColor="text1"/>
           <w:sz w:val="24"/>
           <w:szCs w:val="24"/>
-          <w:lang w:val="ru-RU"/>
+          <w:lang w:val="en-US"/>
         </w:rPr>
         <w:t xml:space="preserve">        </w:t>
       </w:r>
@@ -6488,7 +6914,57 @@
           <w:szCs w:val="24"/>
           <w:lang w:val="ru-RU"/>
         </w:rPr>
-        <w:t>В первую очередь следует объявить каким образом наши эллементы будт отображаться на страницы, в данном случае мы выбрали вертикальное расположение элементов</w:t>
+        <w:t>В первую очередь следует объявить</w:t>
+      </w:r>
+      <w:r>
+        <w:rPr>
+          <w:rFonts w:ascii="Times New Roman" w:eastAsia="Times New Roman" w:hAnsi="Times New Roman" w:cs="Times New Roman"/>
+          <w:color w:val="000000" w:themeColor="text1"/>
+          <w:sz w:val="24"/>
+          <w:szCs w:val="24"/>
+          <w:lang w:val="ru-RU"/>
+        </w:rPr>
+        <w:t>,</w:t>
+      </w:r>
+      <w:r>
+        <w:rPr>
+          <w:rFonts w:ascii="Times New Roman" w:eastAsia="Times New Roman" w:hAnsi="Times New Roman" w:cs="Times New Roman"/>
+          <w:color w:val="000000" w:themeColor="text1"/>
+          <w:sz w:val="24"/>
+          <w:szCs w:val="24"/>
+          <w:lang w:val="ru-RU"/>
+        </w:rPr>
+        <w:t xml:space="preserve"> каким образом наши эллементы буд</w:t>
+      </w:r>
+      <w:r>
+        <w:rPr>
+          <w:rFonts w:ascii="Times New Roman" w:eastAsia="Times New Roman" w:hAnsi="Times New Roman" w:cs="Times New Roman"/>
+          <w:color w:val="000000" w:themeColor="text1"/>
+          <w:sz w:val="24"/>
+          <w:szCs w:val="24"/>
+          <w:lang w:val="ru-RU"/>
+        </w:rPr>
+        <w:t>ут отображаться на странице</w:t>
+      </w:r>
+      <w:r>
+        <w:rPr>
+          <w:rFonts w:ascii="Times New Roman" w:eastAsia="Times New Roman" w:hAnsi="Times New Roman" w:cs="Times New Roman"/>
+          <w:color w:val="000000" w:themeColor="text1"/>
+          <w:sz w:val="24"/>
+          <w:szCs w:val="24"/>
+          <w:lang w:val="ru-RU"/>
+        </w:rPr>
+        <w:t>, в данном случае мы выбрали вертикальное расположение элементов</w:t>
+      </w:r>
+      <w:r>
+        <w:rPr>
+          <w:rFonts w:ascii="Times New Roman" w:eastAsia="Times New Roman" w:hAnsi="Times New Roman" w:cs="Times New Roman"/>
+          <w:color w:val="000000" w:themeColor="text1"/>
+          <w:sz w:val="24"/>
+          <w:szCs w:val="24"/>
+          <w:lang w:val="ru-RU"/>
+        </w:rPr>
+        <w:t>.</w:t>
       </w:r>
     </w:p>
     <w:p>
@@ -6685,7 +7161,18 @@
           <w:highlight w:val="white"/>
           <w:lang w:val="ru-RU"/>
         </w:rPr>
-        <w:t>в котором расположем имя, фамилию и год рождения человека.</w:t>
+        <w:t>в котором расположи</w:t>
+      </w:r>
+      <w:r>
+        <w:rPr>
+          <w:rFonts w:ascii="Times New Roman" w:eastAsia="Times New Roman" w:hAnsi="Times New Roman" w:cs="Times New Roman"/>
+          <w:color w:val="000000" w:themeColor="text1"/>
+          <w:sz w:val="24"/>
+          <w:szCs w:val="24"/>
+          <w:highlight w:val="white"/>
+          <w:lang w:val="ru-RU"/>
+        </w:rPr>
+        <w:t>м имя, фамилию и год рождения человека.</w:t>
       </w:r>
     </w:p>
     <w:p>
@@ -6864,7 +7351,7 @@
           <w:color w:val="000000" w:themeColor="text1"/>
           <w:sz w:val="24"/>
           <w:szCs w:val="24"/>
-          <w:lang w:val="en-US"/>
+          <w:lang w:val="ru-RU"/>
         </w:rPr>
       </w:pPr>
       <w:r>
@@ -6877,17 +7364,37 @@
         </w:rPr>
         <w:t xml:space="preserve">        </w:t>
       </w:r>
+      <w:proofErr w:type="gramStart"/>
+      <w:r>
+        <w:rPr>
+          <w:rFonts w:ascii="Times New Roman" w:eastAsia="Times New Roman" w:hAnsi="Times New Roman" w:cs="Times New Roman"/>
+          <w:color w:val="000000" w:themeColor="text1"/>
+          <w:sz w:val="24"/>
+          <w:szCs w:val="24"/>
+          <w:lang w:val="en-US"/>
+        </w:rPr>
+        <w:t>grid</w:t>
+      </w:r>
+      <w:r>
+        <w:rPr>
+          <w:rFonts w:ascii="Times New Roman" w:eastAsia="Times New Roman" w:hAnsi="Times New Roman" w:cs="Times New Roman"/>
+          <w:color w:val="000000" w:themeColor="text1"/>
+          <w:sz w:val="24"/>
+          <w:szCs w:val="24"/>
+          <w:lang w:val="ru-RU"/>
+        </w:rPr>
+        <w:t>.</w:t>
+      </w:r>
       <w:proofErr w:type="spellStart"/>
-      <w:proofErr w:type="gramStart"/>
-      <w:r>
-        <w:rPr>
-          <w:rFonts w:ascii="Times New Roman" w:eastAsia="Times New Roman" w:hAnsi="Times New Roman" w:cs="Times New Roman"/>
-          <w:color w:val="000000" w:themeColor="text1"/>
-          <w:sz w:val="24"/>
-          <w:szCs w:val="24"/>
-          <w:lang w:val="en-US"/>
-        </w:rPr>
-        <w:t>grid.setSizeFull</w:t>
+      <w:r>
+        <w:rPr>
+          <w:rFonts w:ascii="Times New Roman" w:eastAsia="Times New Roman" w:hAnsi="Times New Roman" w:cs="Times New Roman"/>
+          <w:color w:val="000000" w:themeColor="text1"/>
+          <w:sz w:val="24"/>
+          <w:szCs w:val="24"/>
+          <w:lang w:val="en-US"/>
+        </w:rPr>
+        <w:t>setSizeFull</w:t>
       </w:r>
       <w:proofErr w:type="spellEnd"/>
       <w:r>
@@ -6896,7 +7403,7 @@
           <w:color w:val="000000" w:themeColor="text1"/>
           <w:sz w:val="24"/>
           <w:szCs w:val="24"/>
-          <w:lang w:val="en-US"/>
+          <w:lang w:val="ru-RU"/>
         </w:rPr>
         <w:t>(</w:t>
       </w:r>
@@ -6907,7 +7414,7 @@
           <w:color w:val="000000" w:themeColor="text1"/>
           <w:sz w:val="24"/>
           <w:szCs w:val="24"/>
-          <w:lang w:val="en-US"/>
+          <w:lang w:val="ru-RU"/>
         </w:rPr>
         <w:t>);</w:t>
       </w:r>
@@ -6962,7 +7469,17 @@
           <w:szCs w:val="24"/>
           <w:lang w:val="en-US"/>
         </w:rPr>
-        <w:t>vaadin</w:t>
+        <w:t>V</w:t>
+      </w:r>
+      <w:r>
+        <w:rPr>
+          <w:rFonts w:ascii="Times New Roman" w:eastAsia="Times New Roman" w:hAnsi="Times New Roman" w:cs="Times New Roman"/>
+          <w:color w:val="000000" w:themeColor="text1"/>
+          <w:sz w:val="24"/>
+          <w:szCs w:val="24"/>
+          <w:lang w:val="en-US"/>
+        </w:rPr>
+        <w:t>aadin</w:t>
       </w:r>
       <w:proofErr w:type="spellEnd"/>
       <w:r>
@@ -7065,7 +7582,17 @@
           <w:szCs w:val="24"/>
           <w:lang w:val="ru-RU"/>
         </w:rPr>
-        <w:t>и отобразить  у клиента на странички</w:t>
+        <w:t>и от</w:t>
+      </w:r>
+      <w:r>
+        <w:rPr>
+          <w:rFonts w:ascii="Times New Roman" w:eastAsia="Times New Roman" w:hAnsi="Times New Roman" w:cs="Times New Roman"/>
+          <w:color w:val="000000" w:themeColor="text1"/>
+          <w:sz w:val="24"/>
+          <w:szCs w:val="24"/>
+          <w:lang w:val="ru-RU"/>
+        </w:rPr>
+        <w:t>образить  у клиента на страничке</w:t>
       </w:r>
       <w:r>
         <w:rPr>
@@ -7253,8 +7780,6 @@
           </wp:inline>
         </w:drawing>
       </w:r>
-      <w:bookmarkStart w:id="2" w:name="_GoBack"/>
-      <w:bookmarkEnd w:id="2"/>
     </w:p>
     <w:p>
       <w:pPr>
@@ -8660,7 +9185,45 @@
           <w:szCs w:val="24"/>
           <w:shd w:val="clear" w:color="auto" w:fill="FFFFFF"/>
         </w:rPr>
-        <w:t>, в нем содержится информация о текущем контексте безопасности приложения, который включает в себя подробную информацию о пользователе работающем в настоящее время с приложением. По умолчанию SecurityContextHolder использует ThreadLocal для хранения такой информации, что означает, что контекст безопасности всегда доступен для методов исполняющихся в том же самом потоке. Для того, чтобы изменить стратегию хранения этой информации можно воспользоваться статическим методом класса SecurityContextHolder.setStrategyName(String strategy). </w:t>
+        <w:t>, в нем содержится информация о текущем контексте безопасности приложения, который включает в себя подробную информацию о пользователе работающем в настоящее время с приложением. По умолчанию SecurityContextHolder использует ThreadLocal для хранения такой информации, что означает, что контекст безопасности всегда доступен для методов</w:t>
+      </w:r>
+      <w:r>
+        <w:rPr>
+          <w:rFonts w:ascii="Times New Roman" w:hAnsi="Times New Roman" w:cs="Times New Roman"/>
+          <w:sz w:val="24"/>
+          <w:szCs w:val="24"/>
+          <w:shd w:val="clear" w:color="auto" w:fill="FFFFFF"/>
+          <w:lang w:val="ru-RU"/>
+        </w:rPr>
+        <w:t>,</w:t>
+      </w:r>
+      <w:r>
+        <w:rPr>
+          <w:rFonts w:ascii="Times New Roman" w:hAnsi="Times New Roman" w:cs="Times New Roman"/>
+          <w:sz w:val="24"/>
+          <w:szCs w:val="24"/>
+          <w:shd w:val="clear" w:color="auto" w:fill="FFFFFF"/>
+        </w:rPr>
+        <w:t xml:space="preserve"> исполняющихся в том же самом потоке. Для того, чтобы изменить стратегию хранения этой информации</w:t>
+      </w:r>
+      <w:r>
+        <w:rPr>
+          <w:rFonts w:ascii="Times New Roman" w:hAnsi="Times New Roman" w:cs="Times New Roman"/>
+          <w:sz w:val="24"/>
+          <w:szCs w:val="24"/>
+          <w:shd w:val="clear" w:color="auto" w:fill="FFFFFF"/>
+          <w:lang w:val="ru-RU"/>
+        </w:rPr>
+        <w:t>,</w:t>
+      </w:r>
+      <w:r>
+        <w:rPr>
+          <w:rFonts w:ascii="Times New Roman" w:hAnsi="Times New Roman" w:cs="Times New Roman"/>
+          <w:sz w:val="24"/>
+          <w:szCs w:val="24"/>
+          <w:shd w:val="clear" w:color="auto" w:fill="FFFFFF"/>
+        </w:rPr>
+        <w:t xml:space="preserve"> можно воспользоваться статическим методом класса SecurityContextHolder.setStrategyName(String strategy). </w:t>
       </w:r>
       <w:r>
         <w:rPr>
@@ -8812,7 +9375,45 @@
           <w:szCs w:val="24"/>
           <w:shd w:val="clear" w:color="auto" w:fill="FFFFFF"/>
         </w:rPr>
-        <w:t>, используется чтобы создать UserDetails объект путем реализации единственного метода этого интерфейса.Позволяет получить из источника данных объект пользователя и сформировать из него объект UserDetails который будет использоваться контекстом Spring Security. </w:t>
+        <w:t>, используется чтобы создать UserDetails объект путем реализации единственного метода этого интерфейса.</w:t>
+      </w:r>
+      <w:r>
+        <w:rPr>
+          <w:rFonts w:ascii="Times New Roman" w:hAnsi="Times New Roman" w:cs="Times New Roman"/>
+          <w:sz w:val="24"/>
+          <w:szCs w:val="24"/>
+          <w:shd w:val="clear" w:color="auto" w:fill="FFFFFF"/>
+          <w:lang w:val="ru-RU"/>
+        </w:rPr>
+        <w:t xml:space="preserve"> </w:t>
+      </w:r>
+      <w:r>
+        <w:rPr>
+          <w:rFonts w:ascii="Times New Roman" w:hAnsi="Times New Roman" w:cs="Times New Roman"/>
+          <w:sz w:val="24"/>
+          <w:szCs w:val="24"/>
+          <w:shd w:val="clear" w:color="auto" w:fill="FFFFFF"/>
+        </w:rPr>
+        <w:t>Позволяет получить из источника данных объект пользователя и сформировать из него объект UserDetails</w:t>
+      </w:r>
+      <w:r>
+        <w:rPr>
+          <w:rFonts w:ascii="Times New Roman" w:hAnsi="Times New Roman" w:cs="Times New Roman"/>
+          <w:sz w:val="24"/>
+          <w:szCs w:val="24"/>
+          <w:shd w:val="clear" w:color="auto" w:fill="FFFFFF"/>
+          <w:lang w:val="ru-RU"/>
+        </w:rPr>
+        <w:t>,</w:t>
+      </w:r>
+      <w:r>
+        <w:rPr>
+          <w:rFonts w:ascii="Times New Roman" w:hAnsi="Times New Roman" w:cs="Times New Roman"/>
+          <w:sz w:val="24"/>
+          <w:szCs w:val="24"/>
+          <w:shd w:val="clear" w:color="auto" w:fill="FFFFFF"/>
+        </w:rPr>
+        <w:t xml:space="preserve"> который будет использоваться контекстом Spring Security. </w:t>
       </w:r>
       <w:r>
         <w:rPr>
@@ -9527,7 +10128,18 @@
           <w:highlight w:val="white"/>
           <w:lang w:val="ru-RU"/>
         </w:rPr>
-        <w:t xml:space="preserve">Клиенту разрешается свободно получить доступ к главной странице </w:t>
+        <w:t>к</w:t>
+      </w:r>
+      <w:r>
+        <w:rPr>
+          <w:rFonts w:ascii="Times New Roman" w:eastAsia="Times New Roman" w:hAnsi="Times New Roman" w:cs="Times New Roman"/>
+          <w:color w:val="000000" w:themeColor="text1"/>
+          <w:sz w:val="24"/>
+          <w:szCs w:val="24"/>
+          <w:highlight w:val="white"/>
+          <w:lang w:val="ru-RU"/>
+        </w:rPr>
+        <w:t xml:space="preserve">лиенту разрешается свободно получить доступ к главной странице </w:t>
       </w:r>
       <w:r>
         <w:rPr>
@@ -9653,7 +10265,20 @@
           <w:highlight w:val="white"/>
           <w:lang w:val="en-US"/>
         </w:rPr>
-        <w:t>csrf</w:t>
+        <w:t>cs</w:t>
+      </w:r>
+      <w:bookmarkStart w:id="2" w:name="_GoBack"/>
+      <w:bookmarkEnd w:id="2"/>
+      <w:r>
+        <w:rPr>
+          <w:rFonts w:ascii="Times New Roman" w:eastAsia="Times New Roman" w:hAnsi="Times New Roman" w:cs="Times New Roman"/>
+          <w:color w:val="000000" w:themeColor="text1"/>
+          <w:sz w:val="24"/>
+          <w:szCs w:val="24"/>
+          <w:highlight w:val="white"/>
+          <w:lang w:val="en-US"/>
+        </w:rPr>
+        <w:t>rf</w:t>
       </w:r>
       <w:proofErr w:type="spellEnd"/>
       <w:r>
@@ -9700,7 +10325,25 @@
           <w:szCs w:val="24"/>
           <w:lang w:val="ru-RU"/>
         </w:rPr>
-        <w:t xml:space="preserve">сервера, данная защита осуществляет на стороне клиента специальном </w:t>
+        <w:t>сервера, данная защита осуществляет</w:t>
+      </w:r>
+      <w:r>
+        <w:rPr>
+          <w:rFonts w:ascii="Times New Roman" w:hAnsi="Times New Roman" w:cs="Times New Roman"/>
+          <w:sz w:val="24"/>
+          <w:szCs w:val="24"/>
+          <w:lang w:val="ru-RU"/>
+        </w:rPr>
+        <w:t>ся на стороне клиента специальны</w:t>
+      </w:r>
+      <w:r>
+        <w:rPr>
+          <w:rFonts w:ascii="Times New Roman" w:hAnsi="Times New Roman" w:cs="Times New Roman"/>
+          <w:sz w:val="24"/>
+          <w:szCs w:val="24"/>
+          <w:lang w:val="ru-RU"/>
+        </w:rPr>
+        <w:t xml:space="preserve">м </w:t>
       </w:r>
       <w:proofErr w:type="spellStart"/>
       <w:r>
@@ -9754,7 +10397,51 @@
           <w:highlight w:val="white"/>
           <w:lang w:val="ru-RU"/>
         </w:rPr>
-        <w:t xml:space="preserve">Далее мы указываем как странницы мы хотим защитить от не авторизированых пользователей </w:t>
+        <w:t xml:space="preserve">Далее </w:t>
+      </w:r>
+      <w:r>
+        <w:rPr>
+          <w:rFonts w:ascii="Times New Roman" w:eastAsia="Times New Roman" w:hAnsi="Times New Roman" w:cs="Times New Roman"/>
+          <w:color w:val="FF0000"/>
+          <w:sz w:val="24"/>
+          <w:szCs w:val="24"/>
+          <w:highlight w:val="white"/>
+          <w:lang w:val="ru-RU"/>
+        </w:rPr>
+        <w:t xml:space="preserve">мы </w:t>
+      </w:r>
+      <w:r>
+        <w:rPr>
+          <w:rFonts w:ascii="Times New Roman" w:eastAsia="Times New Roman" w:hAnsi="Times New Roman" w:cs="Times New Roman"/>
+          <w:color w:val="000000" w:themeColor="text1"/>
+          <w:sz w:val="24"/>
+          <w:szCs w:val="24"/>
+          <w:highlight w:val="white"/>
+          <w:lang w:val="ru-RU"/>
+        </w:rPr>
+        <w:t xml:space="preserve">указываем как странницы </w:t>
+      </w:r>
+      <w:r>
+        <w:rPr>
+          <w:rFonts w:ascii="Times New Roman" w:eastAsia="Times New Roman" w:hAnsi="Times New Roman" w:cs="Times New Roman"/>
+          <w:color w:val="FF0000"/>
+          <w:sz w:val="24"/>
+          <w:szCs w:val="24"/>
+          <w:highlight w:val="white"/>
+          <w:lang w:val="ru-RU"/>
+        </w:rPr>
+        <w:t xml:space="preserve">мы </w:t>
+      </w:r>
+      <w:r>
+        <w:rPr>
+          <w:rFonts w:ascii="Times New Roman" w:eastAsia="Times New Roman" w:hAnsi="Times New Roman" w:cs="Times New Roman"/>
+          <w:color w:val="000000" w:themeColor="text1"/>
+          <w:sz w:val="24"/>
+          <w:szCs w:val="24"/>
+          <w:highlight w:val="white"/>
+          <w:lang w:val="ru-RU"/>
+        </w:rPr>
+        <w:t xml:space="preserve">хотим защитить от не авторизированых пользователей </w:t>
       </w:r>
     </w:p>
     <w:p>
@@ -9833,6 +10520,7 @@
         <w:rPr>
           <w:rFonts w:ascii="Times New Roman" w:hAnsi="Times New Roman" w:cs="Times New Roman"/>
           <w:color w:val="auto"/>
+          <w:sz w:val="24"/>
           <w:lang w:val="ru-RU"/>
         </w:rPr>
       </w:pPr>
@@ -10015,15 +10703,16 @@
           <w:color w:val="auto"/>
           <w:lang w:val="ru-RU"/>
         </w:rPr>
-        <w:t xml:space="preserve"> – </w:t>
+        <w:t xml:space="preserve"> </w:t>
       </w:r>
       <w:r>
         <w:rPr>
           <w:rFonts w:ascii="Times New Roman" w:hAnsi="Times New Roman" w:cs="Times New Roman"/>
           <w:color w:val="auto"/>
-          <w:lang w:val="ru-RU"/>
-        </w:rPr>
-        <w:t xml:space="preserve">котрый и будет раздавать всем права доступа. </w:t>
+          <w:sz w:val="24"/>
+          <w:lang w:val="ru-RU"/>
+        </w:rPr>
+        <w:t xml:space="preserve">– котрый и будет раздавать всем права доступа. </w:t>
       </w:r>
     </w:p>
     <w:p>
@@ -10085,6 +10774,7 @@
         <w:rPr>
           <w:rFonts w:ascii="Times New Roman" w:hAnsi="Times New Roman" w:cs="Times New Roman"/>
           <w:color w:val="auto"/>
+          <w:sz w:val="24"/>
           <w:lang w:val="ru-RU"/>
         </w:rPr>
       </w:pPr>
@@ -10092,6 +10782,7 @@
         <w:rPr>
           <w:rFonts w:ascii="Times New Roman" w:hAnsi="Times New Roman" w:cs="Times New Roman"/>
           <w:color w:val="auto"/>
+          <w:sz w:val="24"/>
           <w:lang w:val="ru-RU"/>
         </w:rPr>
         <w:t>Так же стоит указать метод который будет шифровать наш пороль при регистрации, в данном примере пароль шифруется 11 раз перед тем как отправить на сервер.</w:t>
@@ -10110,7 +10801,11 @@
           <w:lang w:val="ru-RU"/>
         </w:rPr>
       </w:pPr>
-      <w:r>
+    </w:p>
+    <w:p>
+      <w:pPr>
+        <w:spacing w:line="360" w:lineRule="auto"/>
+        <w:jc w:val="center"/>
         <w:rPr>
           <w:rFonts w:ascii="Times New Roman" w:hAnsi="Times New Roman" w:cs="Times New Roman"/>
           <w:b/>
@@ -10119,9 +10814,12 @@
           <w:szCs w:val="28"/>
           <w:lang w:val="ru-RU"/>
         </w:rPr>
-        <w:t>2.4</w:t>
-      </w:r>
-      <w:r>
+      </w:pPr>
+    </w:p>
+    <w:p>
+      <w:pPr>
+        <w:spacing w:line="360" w:lineRule="auto"/>
+        <w:jc w:val="center"/>
         <w:rPr>
           <w:rFonts w:ascii="Times New Roman" w:hAnsi="Times New Roman" w:cs="Times New Roman"/>
           <w:b/>
@@ -10130,9 +10828,12 @@
           <w:szCs w:val="28"/>
           <w:lang w:val="ru-RU"/>
         </w:rPr>
-        <w:t xml:space="preserve"> </w:t>
-      </w:r>
-      <w:r>
+      </w:pPr>
+    </w:p>
+    <w:p>
+      <w:pPr>
+        <w:spacing w:line="360" w:lineRule="auto"/>
+        <w:jc w:val="center"/>
         <w:rPr>
           <w:rFonts w:ascii="Times New Roman" w:hAnsi="Times New Roman" w:cs="Times New Roman"/>
           <w:b/>
@@ -10141,6 +10842,53 @@
           <w:szCs w:val="28"/>
           <w:lang w:val="ru-RU"/>
         </w:rPr>
+      </w:pPr>
+    </w:p>
+    <w:p>
+      <w:pPr>
+        <w:spacing w:line="360" w:lineRule="auto"/>
+        <w:jc w:val="center"/>
+        <w:rPr>
+          <w:rFonts w:ascii="Times New Roman" w:hAnsi="Times New Roman" w:cs="Times New Roman"/>
+          <w:b/>
+          <w:color w:val="auto"/>
+          <w:sz w:val="28"/>
+          <w:szCs w:val="28"/>
+          <w:lang w:val="ru-RU"/>
+        </w:rPr>
+      </w:pPr>
+      <w:r>
+        <w:rPr>
+          <w:rFonts w:ascii="Times New Roman" w:hAnsi="Times New Roman" w:cs="Times New Roman"/>
+          <w:b/>
+          <w:color w:val="auto"/>
+          <w:sz w:val="28"/>
+          <w:szCs w:val="28"/>
+          <w:lang w:val="ru-RU"/>
+        </w:rPr>
+        <w:lastRenderedPageBreak/>
+        <w:t>2.4</w:t>
+      </w:r>
+      <w:r>
+        <w:rPr>
+          <w:rFonts w:ascii="Times New Roman" w:hAnsi="Times New Roman" w:cs="Times New Roman"/>
+          <w:b/>
+          <w:color w:val="auto"/>
+          <w:sz w:val="28"/>
+          <w:szCs w:val="28"/>
+          <w:lang w:val="ru-RU"/>
+        </w:rPr>
+        <w:t xml:space="preserve"> </w:t>
+      </w:r>
+      <w:r>
+        <w:rPr>
+          <w:rFonts w:ascii="Times New Roman" w:hAnsi="Times New Roman" w:cs="Times New Roman"/>
+          <w:b/>
+          <w:color w:val="auto"/>
+          <w:sz w:val="28"/>
+          <w:szCs w:val="28"/>
+          <w:lang w:val="ru-RU"/>
+        </w:rPr>
         <w:t>Регистрация</w:t>
       </w:r>
     </w:p>
@@ -10175,7 +10923,6 @@
           <w:noProof/>
           <w:lang w:val="en-US"/>
         </w:rPr>
-        <w:lastRenderedPageBreak/>
         <w:drawing>
           <wp:anchor distT="0" distB="0" distL="114300" distR="114300" simplePos="0" relativeHeight="251658752" behindDoc="0" locked="0" layoutInCell="1" allowOverlap="1">
             <wp:simplePos x="0" y="0"/>
@@ -10318,14 +11065,16 @@
         <w:rPr>
           <w:rFonts w:ascii="Times New Roman" w:eastAsia="Times New Roman" w:hAnsi="Times New Roman" w:cs="Times New Roman"/>
           <w:color w:val="000000" w:themeColor="text1"/>
-          <w:highlight w:val="white"/>
-          <w:lang w:val="ru-RU"/>
-        </w:rPr>
-      </w:pPr>
-      <w:r>
-        <w:rPr>
-          <w:rFonts w:ascii="Times New Roman" w:eastAsia="Times New Roman" w:hAnsi="Times New Roman" w:cs="Times New Roman"/>
-          <w:color w:val="000000" w:themeColor="text1"/>
+          <w:sz w:val="24"/>
+          <w:highlight w:val="white"/>
+          <w:lang w:val="ru-RU"/>
+        </w:rPr>
+      </w:pPr>
+      <w:r>
+        <w:rPr>
+          <w:rFonts w:ascii="Times New Roman" w:eastAsia="Times New Roman" w:hAnsi="Times New Roman" w:cs="Times New Roman"/>
+          <w:color w:val="000000" w:themeColor="text1"/>
+          <w:sz w:val="24"/>
           <w:highlight w:val="white"/>
           <w:lang w:val="ru-RU"/>
         </w:rPr>
@@ -10410,17 +11159,20 @@
         <w:rPr>
           <w:rFonts w:ascii="Times New Roman" w:eastAsia="Times New Roman" w:hAnsi="Times New Roman" w:cs="Times New Roman"/>
           <w:color w:val="000000" w:themeColor="text1"/>
-          <w:highlight w:val="white"/>
-          <w:lang w:val="ru-RU"/>
-        </w:rPr>
-      </w:pPr>
-      <w:r>
-        <w:rPr>
-          <w:rFonts w:ascii="Times New Roman" w:eastAsia="Times New Roman" w:hAnsi="Times New Roman" w:cs="Times New Roman"/>
-          <w:color w:val="000000" w:themeColor="text1"/>
-          <w:highlight w:val="white"/>
-          <w:lang w:val="ru-RU"/>
-        </w:rPr>
+          <w:sz w:val="24"/>
+          <w:highlight w:val="white"/>
+          <w:lang w:val="ru-RU"/>
+        </w:rPr>
+      </w:pPr>
+      <w:r>
+        <w:rPr>
+          <w:rFonts w:ascii="Times New Roman" w:eastAsia="Times New Roman" w:hAnsi="Times New Roman" w:cs="Times New Roman"/>
+          <w:color w:val="000000" w:themeColor="text1"/>
+          <w:sz w:val="24"/>
+          <w:highlight w:val="white"/>
+          <w:lang w:val="ru-RU"/>
+        </w:rPr>
+        <w:lastRenderedPageBreak/>
         <w:t>Пользователь заходит на страницу регистрации, вводит свои данные, при отправки данных на сервер данные будут проверены валидатором. Первое что проверяется - это правильность ввода данных. Они проверяются по определенному шаблону.</w:t>
       </w:r>
     </w:p>
@@ -10431,6 +11183,7 @@
         <w:rPr>
           <w:rFonts w:ascii="Times New Roman" w:eastAsia="Times New Roman" w:hAnsi="Times New Roman" w:cs="Times New Roman"/>
           <w:color w:val="000000" w:themeColor="text1"/>
+          <w:sz w:val="24"/>
           <w:highlight w:val="white"/>
           <w:lang w:val="en-US"/>
         </w:rPr>
@@ -10438,9 +11191,9 @@
       <w:r>
         <w:rPr>
           <w:noProof/>
-          <w:lang w:val="en-US"/>
-        </w:rPr>
-        <w:lastRenderedPageBreak/>
+          <w:sz w:val="24"/>
+          <w:lang w:val="en-US"/>
+        </w:rPr>
         <w:drawing>
           <wp:inline distT="0" distB="0" distL="0" distR="0" wp14:anchorId="26A778F5" wp14:editId="0A468764">
             <wp:extent cx="6104890" cy="1435735"/>
@@ -10485,6 +11238,7 @@
         <w:rPr>
           <w:rFonts w:ascii="Times New Roman" w:eastAsia="Times New Roman" w:hAnsi="Times New Roman" w:cs="Times New Roman"/>
           <w:color w:val="000000" w:themeColor="text1"/>
+          <w:sz w:val="24"/>
           <w:highlight w:val="white"/>
           <w:lang w:val="ru-RU"/>
         </w:rPr>
@@ -10497,14 +11251,16 @@
         <w:rPr>
           <w:rFonts w:ascii="Times New Roman" w:eastAsia="Times New Roman" w:hAnsi="Times New Roman" w:cs="Times New Roman"/>
           <w:color w:val="000000" w:themeColor="text1"/>
-          <w:highlight w:val="white"/>
-          <w:lang w:val="ru-RU"/>
-        </w:rPr>
-      </w:pPr>
-      <w:r>
-        <w:rPr>
-          <w:rFonts w:ascii="Times New Roman" w:eastAsia="Times New Roman" w:hAnsi="Times New Roman" w:cs="Times New Roman"/>
-          <w:color w:val="000000" w:themeColor="text1"/>
+          <w:sz w:val="24"/>
+          <w:highlight w:val="white"/>
+          <w:lang w:val="ru-RU"/>
+        </w:rPr>
+      </w:pPr>
+      <w:r>
+        <w:rPr>
+          <w:rFonts w:ascii="Times New Roman" w:eastAsia="Times New Roman" w:hAnsi="Times New Roman" w:cs="Times New Roman"/>
+          <w:color w:val="000000" w:themeColor="text1"/>
+          <w:sz w:val="24"/>
           <w:highlight w:val="white"/>
           <w:lang w:val="ru-RU"/>
         </w:rPr>
@@ -10514,6 +11270,7 @@
         <w:rPr>
           <w:rFonts w:ascii="Times New Roman" w:eastAsia="Times New Roman" w:hAnsi="Times New Roman" w:cs="Times New Roman"/>
           <w:color w:val="000000" w:themeColor="text1"/>
+          <w:sz w:val="24"/>
           <w:highlight w:val="white"/>
           <w:lang w:val="en-US"/>
         </w:rPr>
@@ -10523,24 +11280,17 @@
         <w:rPr>
           <w:rFonts w:ascii="Times New Roman" w:eastAsia="Times New Roman" w:hAnsi="Times New Roman" w:cs="Times New Roman"/>
           <w:color w:val="000000" w:themeColor="text1"/>
-          <w:highlight w:val="white"/>
-          <w:lang w:val="ru-RU"/>
-        </w:rPr>
-        <w:t xml:space="preserve">, </w:t>
-      </w:r>
-      <w:r>
-        <w:rPr>
-          <w:rFonts w:ascii="Times New Roman" w:eastAsia="Times New Roman" w:hAnsi="Times New Roman" w:cs="Times New Roman"/>
-          <w:color w:val="000000" w:themeColor="text1"/>
-          <w:highlight w:val="white"/>
-          <w:lang w:val="ru-RU"/>
-        </w:rPr>
-        <w:t xml:space="preserve">требования от 8 до 32 символов, если </w:t>
-      </w:r>
-      <w:r>
-        <w:rPr>
-          <w:rFonts w:ascii="Times New Roman" w:eastAsia="Times New Roman" w:hAnsi="Times New Roman" w:cs="Times New Roman"/>
-          <w:color w:val="000000" w:themeColor="text1"/>
+          <w:sz w:val="24"/>
+          <w:highlight w:val="white"/>
+          <w:lang w:val="ru-RU"/>
+        </w:rPr>
+        <w:t xml:space="preserve">, требования от 8 до 32 символов, если </w:t>
+      </w:r>
+      <w:r>
+        <w:rPr>
+          <w:rFonts w:ascii="Times New Roman" w:eastAsia="Times New Roman" w:hAnsi="Times New Roman" w:cs="Times New Roman"/>
+          <w:color w:val="000000" w:themeColor="text1"/>
+          <w:sz w:val="24"/>
           <w:highlight w:val="white"/>
           <w:lang w:val="en-US"/>
         </w:rPr>
@@ -10550,19 +11300,11 @@
         <w:rPr>
           <w:rFonts w:ascii="Times New Roman" w:eastAsia="Times New Roman" w:hAnsi="Times New Roman" w:cs="Times New Roman"/>
           <w:color w:val="000000" w:themeColor="text1"/>
-          <w:highlight w:val="white"/>
-          <w:lang w:val="ru-RU"/>
-        </w:rPr>
-        <w:t xml:space="preserve"> </w:t>
-      </w:r>
-      <w:r>
-        <w:rPr>
-          <w:rFonts w:ascii="Times New Roman" w:eastAsia="Times New Roman" w:hAnsi="Times New Roman" w:cs="Times New Roman"/>
-          <w:color w:val="000000" w:themeColor="text1"/>
-          <w:highlight w:val="white"/>
-          <w:lang w:val="ru-RU"/>
-        </w:rPr>
-        <w:t>не удовлетворяет данному шаблону, то клиенту отправляется сообщение об ошибке.</w:t>
+          <w:sz w:val="24"/>
+          <w:highlight w:val="white"/>
+          <w:lang w:val="ru-RU"/>
+        </w:rPr>
+        <w:t xml:space="preserve"> не удовлетворяет данному шаблону, то клиенту отправляется сообщение об ошибке.</w:t>
       </w:r>
     </w:p>
     <w:p>
@@ -10715,7 +11457,29 @@
           <w:highlight w:val="white"/>
           <w:lang w:val="ru-RU"/>
         </w:rPr>
-        <w:t xml:space="preserve"> Другая копия данных сохраняются в базу данных, что бы потом пользователь мог зайти на сайт по этим данным.</w:t>
+        <w:t xml:space="preserve"> Другая копия данных</w:t>
+      </w:r>
+      <w:r>
+        <w:rPr>
+          <w:rFonts w:ascii="Times New Roman" w:eastAsia="Times New Roman" w:hAnsi="Times New Roman" w:cs="Times New Roman"/>
+          <w:color w:val="000000" w:themeColor="text1"/>
+          <w:sz w:val="24"/>
+          <w:szCs w:val="24"/>
+          <w:highlight w:val="white"/>
+          <w:lang w:val="ru-RU"/>
+        </w:rPr>
+        <w:t xml:space="preserve"> сохраняются в базу данных, что</w:t>
+      </w:r>
+      <w:r>
+        <w:rPr>
+          <w:rFonts w:ascii="Times New Roman" w:eastAsia="Times New Roman" w:hAnsi="Times New Roman" w:cs="Times New Roman"/>
+          <w:color w:val="000000" w:themeColor="text1"/>
+          <w:sz w:val="24"/>
+          <w:szCs w:val="24"/>
+          <w:highlight w:val="white"/>
+          <w:lang w:val="ru-RU"/>
+        </w:rPr>
+        <w:t>бы потом пользователь мог зайти на сайт по этим данным.</w:t>
       </w:r>
     </w:p>
     <w:p>
@@ -10918,7 +11682,7 @@
       <w:rPr>
         <w:noProof/>
       </w:rPr>
-      <w:t>19</w:t>
+      <w:t>17</w:t>
     </w:r>
     <w:r>
       <w:fldChar w:fldCharType="end"/>
@@ -11862,7 +12626,7 @@
 </file>
 
 <file path=customXml/itemProps1.xml><?xml version="1.0" encoding="utf-8"?>
-<ds:datastoreItem xmlns:ds="http://schemas.openxmlformats.org/officeDocument/2006/customXml" ds:itemID="{908C1C6D-C0AD-403A-AEAD-63CAEC3DCA37}">
+<ds:datastoreItem xmlns:ds="http://schemas.openxmlformats.org/officeDocument/2006/customXml" ds:itemID="{6F6F9C65-6475-4C13-8DB3-C8647447FDCA}">
   <ds:schemaRefs>
     <ds:schemaRef ds:uri="http://schemas.openxmlformats.org/officeDocument/2006/bibliography"/>
   </ds:schemaRefs>

</xml_diff>